<commit_message>
Ship che spara laser
</commit_message>
<xml_diff>
--- a/3_Documentazione(word e pdf)/Alessandro Perri- documentazione progetto.docx
+++ b/3_Documentazione(word e pdf)/Alessandro Perri- documentazione progetto.docx
@@ -2878,7 +2878,15 @@
       </w:r>
       <w:proofErr w:type="spellEnd"/>
       <w:r>
-        <w:t xml:space="preserve"> rimodernizzato. Partendo dalla progettazione con il </w:t>
+        <w:t xml:space="preserve"> </w:t>
+      </w:r>
+      <w:proofErr w:type="spellStart"/>
+      <w:r>
+        <w:t>rimodernizzato</w:t>
+      </w:r>
+      <w:proofErr w:type="spellEnd"/>
+      <w:r>
+        <w:t xml:space="preserve">. Partendo dalla progettazione con il </w:t>
       </w:r>
       <w:proofErr w:type="spellStart"/>
       <w:r>
@@ -2976,6 +2984,7 @@
         <w:rPr>
           <w:lang w:val="it-IT"/>
         </w:rPr>
+        <w:lastRenderedPageBreak/>
         <w:t>Analisi</w:t>
       </w:r>
       <w:bookmarkEnd w:id="4"/>
@@ -6395,9 +6404,7 @@
         <w:lastRenderedPageBreak/>
         <w:t>Use case</w:t>
       </w:r>
-      <w:bookmarkStart w:id="8" w:name="_GoBack"/>
       <w:bookmarkEnd w:id="7"/>
-      <w:bookmarkEnd w:id="8"/>
     </w:p>
     <w:p>
       <w:pPr>
@@ -6494,14 +6501,27 @@
       <w:r>
         <w:t xml:space="preserve">Figura </w:t>
       </w:r>
-      <w:fldSimple w:instr=" SEQ Figura \* ARABIC ">
-        <w:r>
-          <w:rPr>
-            <w:noProof/>
-          </w:rPr>
-          <w:t>1</w:t>
-        </w:r>
-      </w:fldSimple>
+      <w:r>
+        <w:fldChar w:fldCharType="begin"/>
+      </w:r>
+      <w:r>
+        <w:instrText xml:space="preserve"> SEQ Figura \* ARABIC </w:instrText>
+      </w:r>
+      <w:r>
+        <w:fldChar w:fldCharType="separate"/>
+      </w:r>
+      <w:r>
+        <w:rPr>
+          <w:noProof/>
+        </w:rPr>
+        <w:t>1</w:t>
+      </w:r>
+      <w:r>
+        <w:rPr>
+          <w:noProof/>
+        </w:rPr>
+        <w:fldChar w:fldCharType="end"/>
+      </w:r>
       <w:r>
         <w:t>: Use-Case</w:t>
       </w:r>
@@ -6513,7 +6533,7 @@
           <w:lang w:val="it-IT"/>
         </w:rPr>
       </w:pPr>
-      <w:bookmarkStart w:id="9" w:name="_Toc94790450"/>
+      <w:bookmarkStart w:id="8" w:name="_Toc94790450"/>
       <w:r>
         <w:br w:type="page"/>
       </w:r>
@@ -6526,6 +6546,7 @@
         <w:rPr>
           <w:noProof/>
         </w:rPr>
+        <w:lastRenderedPageBreak/>
         <mc:AlternateContent>
           <mc:Choice Requires="wps">
             <w:drawing>
@@ -6576,14 +6597,27 @@
                             <w:r>
                               <w:t xml:space="preserve">Figura </w:t>
                             </w:r>
-                            <w:fldSimple w:instr=" SEQ Figura \* ARABIC ">
-                              <w:r>
-                                <w:rPr>
-                                  <w:noProof/>
-                                </w:rPr>
-                                <w:t>2</w:t>
-                              </w:r>
-                            </w:fldSimple>
+                            <w:r>
+                              <w:fldChar w:fldCharType="begin"/>
+                            </w:r>
+                            <w:r>
+                              <w:instrText xml:space="preserve"> SEQ Figura \* ARABIC </w:instrText>
+                            </w:r>
+                            <w:r>
+                              <w:fldChar w:fldCharType="separate"/>
+                            </w:r>
+                            <w:r>
+                              <w:rPr>
+                                <w:noProof/>
+                              </w:rPr>
+                              <w:t>2</w:t>
+                            </w:r>
+                            <w:r>
+                              <w:rPr>
+                                <w:noProof/>
+                              </w:rPr>
+                              <w:fldChar w:fldCharType="end"/>
+                            </w:r>
                             <w:r>
                               <w:t xml:space="preserve">: Diagramma di </w:t>
                             </w:r>
@@ -6629,14 +6663,27 @@
                       <w:r>
                         <w:t xml:space="preserve">Figura </w:t>
                       </w:r>
-                      <w:fldSimple w:instr=" SEQ Figura \* ARABIC ">
-                        <w:r>
-                          <w:rPr>
-                            <w:noProof/>
-                          </w:rPr>
-                          <w:t>2</w:t>
-                        </w:r>
-                      </w:fldSimple>
+                      <w:r>
+                        <w:fldChar w:fldCharType="begin"/>
+                      </w:r>
+                      <w:r>
+                        <w:instrText xml:space="preserve"> SEQ Figura \* ARABIC </w:instrText>
+                      </w:r>
+                      <w:r>
+                        <w:fldChar w:fldCharType="separate"/>
+                      </w:r>
+                      <w:r>
+                        <w:rPr>
+                          <w:noProof/>
+                        </w:rPr>
+                        <w:t>2</w:t>
+                      </w:r>
+                      <w:r>
+                        <w:rPr>
+                          <w:noProof/>
+                        </w:rPr>
+                        <w:fldChar w:fldCharType="end"/>
+                      </w:r>
                       <w:r>
                         <w:t xml:space="preserve">: Diagramma di </w:t>
                       </w:r>
@@ -6746,6 +6793,37 @@
       <w:r>
         <w:t>Pianificazione</w:t>
       </w:r>
+      <w:bookmarkEnd w:id="8"/>
+    </w:p>
+    <w:p>
+      <w:pPr>
+        <w:rPr>
+          <w:lang w:val="it-IT"/>
+        </w:rPr>
+      </w:pPr>
+    </w:p>
+    <w:p>
+      <w:pPr>
+        <w:rPr>
+          <w:lang w:val="it-IT"/>
+        </w:rPr>
+      </w:pPr>
+      <w:r>
+        <w:rPr>
+          <w:lang w:val="it-IT"/>
+        </w:rPr>
+        <w:br w:type="page"/>
+      </w:r>
+    </w:p>
+    <w:p>
+      <w:pPr>
+        <w:pStyle w:val="Titolo2"/>
+      </w:pPr>
+      <w:bookmarkStart w:id="9" w:name="_Toc94790451"/>
+      <w:r>
+        <w:lastRenderedPageBreak/>
+        <w:t>Analisi dei mezzi</w:t>
+      </w:r>
       <w:bookmarkEnd w:id="9"/>
     </w:p>
     <w:p>
@@ -6754,79 +6832,112 @@
           <w:lang w:val="it-IT"/>
         </w:rPr>
       </w:pPr>
+      <w:r>
+        <w:rPr>
+          <w:lang w:val="it-IT"/>
+        </w:rPr>
+        <w:t xml:space="preserve">Elencare e </w:t>
+      </w:r>
+      <w:r>
+        <w:rPr>
+          <w:lang w:val="it-IT"/>
+        </w:rPr>
+        <w:t>descrivere</w:t>
+      </w:r>
+      <w:r>
+        <w:rPr>
+          <w:lang w:val="it-IT"/>
+        </w:rPr>
+        <w:t xml:space="preserve"> i </w:t>
+      </w:r>
+      <w:r>
+        <w:rPr>
+          <w:lang w:val="it-IT"/>
+        </w:rPr>
+        <w:t>mezzi disponibili pe</w:t>
+      </w:r>
+      <w:r>
+        <w:rPr>
+          <w:lang w:val="it-IT"/>
+        </w:rPr>
+        <w:t>r la realizzazione del progetto. Ricordarsi di sempre descrivere nel dettaglio le versioni e il modello di riferimento.</w:t>
+      </w:r>
     </w:p>
     <w:p>
       <w:pPr>
-        <w:rPr>
-          <w:lang w:val="it-IT"/>
-        </w:rPr>
-      </w:pPr>
-      <w:r>
-        <w:rPr>
-          <w:lang w:val="it-IT"/>
-        </w:rPr>
-        <w:br w:type="page"/>
-      </w:r>
+        <w:pStyle w:val="Titolo3"/>
+      </w:pPr>
+      <w:bookmarkStart w:id="10" w:name="_Toc413411419"/>
+      <w:bookmarkStart w:id="11" w:name="_Toc94790452"/>
+      <w:r>
+        <w:t>Software</w:t>
+      </w:r>
+      <w:bookmarkEnd w:id="10"/>
+      <w:bookmarkEnd w:id="11"/>
     </w:p>
     <w:p>
       <w:pPr>
-        <w:pStyle w:val="Titolo2"/>
-      </w:pPr>
-      <w:bookmarkStart w:id="10" w:name="_Toc94790451"/>
-      <w:r>
-        <w:lastRenderedPageBreak/>
-        <w:t>Analisi dei mezzi</w:t>
-      </w:r>
-      <w:bookmarkEnd w:id="10"/>
+        <w:rPr>
+          <w:lang w:val="it-IT"/>
+        </w:rPr>
+      </w:pPr>
+      <w:r>
+        <w:rPr>
+          <w:lang w:val="it-IT"/>
+        </w:rPr>
+        <w:t xml:space="preserve">SDK, librerie, </w:t>
+      </w:r>
+      <w:proofErr w:type="spellStart"/>
+      <w:r>
+        <w:rPr>
+          <w:lang w:val="it-IT"/>
+        </w:rPr>
+        <w:t>tools</w:t>
+      </w:r>
+      <w:proofErr w:type="spellEnd"/>
+      <w:r>
+        <w:rPr>
+          <w:lang w:val="it-IT"/>
+        </w:rPr>
+        <w:t xml:space="preserve"> utilizzati pe</w:t>
+      </w:r>
+      <w:r>
+        <w:rPr>
+          <w:lang w:val="it-IT"/>
+        </w:rPr>
+        <w:t>r la realizzazione del progetto</w:t>
+      </w:r>
+      <w:r>
+        <w:rPr>
+          <w:lang w:val="it-IT"/>
+        </w:rPr>
+        <w:t xml:space="preserve"> e eventuali dipendenze</w:t>
+      </w:r>
+      <w:r>
+        <w:rPr>
+          <w:lang w:val="it-IT"/>
+        </w:rPr>
+        <w:t>.</w:t>
+      </w:r>
     </w:p>
     <w:p>
       <w:pPr>
-        <w:rPr>
-          <w:lang w:val="it-IT"/>
-        </w:rPr>
-      </w:pPr>
-      <w:r>
-        <w:rPr>
-          <w:lang w:val="it-IT"/>
-        </w:rPr>
-        <w:t xml:space="preserve">Elencare e </w:t>
-      </w:r>
-      <w:r>
-        <w:rPr>
-          <w:lang w:val="it-IT"/>
-        </w:rPr>
-        <w:t>descrivere</w:t>
-      </w:r>
-      <w:r>
-        <w:rPr>
-          <w:lang w:val="it-IT"/>
-        </w:rPr>
-        <w:t xml:space="preserve"> i </w:t>
-      </w:r>
-      <w:r>
-        <w:rPr>
-          <w:lang w:val="it-IT"/>
-        </w:rPr>
-        <w:t>mezzi disponibili pe</w:t>
-      </w:r>
-      <w:r>
-        <w:rPr>
-          <w:lang w:val="it-IT"/>
-        </w:rPr>
-        <w:t>r la realizzazione del progetto. Ricordarsi di sempre descrivere nel dettaglio le versioni e il modello di riferimento.</w:t>
-      </w:r>
+        <w:pStyle w:val="Titolo3"/>
+      </w:pPr>
+      <w:bookmarkStart w:id="12" w:name="_Toc413411420"/>
+      <w:bookmarkStart w:id="13" w:name="_Toc94790453"/>
+      <w:r>
+        <w:t>Hardware</w:t>
+      </w:r>
+      <w:bookmarkEnd w:id="12"/>
+      <w:bookmarkEnd w:id="13"/>
     </w:p>
     <w:p>
       <w:pPr>
-        <w:pStyle w:val="Titolo3"/>
-      </w:pPr>
-      <w:bookmarkStart w:id="11" w:name="_Toc413411419"/>
-      <w:bookmarkStart w:id="12" w:name="_Toc94790452"/>
-      <w:r>
-        <w:t>Software</w:t>
-      </w:r>
-      <w:bookmarkEnd w:id="11"/>
-      <w:bookmarkEnd w:id="12"/>
+        <w:rPr>
+          <w:lang w:val="it-IT"/>
+        </w:rPr>
+      </w:pPr>
     </w:p>
     <w:p>
       <w:pPr>
@@ -6838,52 +6949,32 @@
         <w:rPr>
           <w:lang w:val="it-IT"/>
         </w:rPr>
-        <w:t xml:space="preserve">SDK, librerie, </w:t>
-      </w:r>
-      <w:proofErr w:type="spellStart"/>
+        <w:t xml:space="preserve">Su quale piattaforma dovrà essere eseguito il prodotto? Che hardware particolare è coinvolto nel progetto? Che particolarità e limitazioni presenta? Che </w:t>
+      </w:r>
       <w:r>
         <w:rPr>
           <w:lang w:val="it-IT"/>
         </w:rPr>
-        <w:t>tools</w:t>
-      </w:r>
-      <w:proofErr w:type="spellEnd"/>
+        <w:t>HW</w:t>
+      </w:r>
       <w:r>
         <w:rPr>
           <w:lang w:val="it-IT"/>
         </w:rPr>
-        <w:t xml:space="preserve"> utilizzati pe</w:t>
-      </w:r>
-      <w:r>
-        <w:rPr>
-          <w:lang w:val="it-IT"/>
-        </w:rPr>
-        <w:t>r la realizzazione del progetto</w:t>
-      </w:r>
-      <w:r>
-        <w:rPr>
-          <w:lang w:val="it-IT"/>
-        </w:rPr>
-        <w:t xml:space="preserve"> e eventuali dipendenze</w:t>
-      </w:r>
-      <w:r>
-        <w:rPr>
-          <w:lang w:val="it-IT"/>
-        </w:rPr>
-        <w:t>.</w:t>
+        <w:t xml:space="preserve"> sarà disponibile durante lo sviluppo?</w:t>
       </w:r>
     </w:p>
     <w:p>
       <w:pPr>
-        <w:pStyle w:val="Titolo3"/>
-      </w:pPr>
-      <w:bookmarkStart w:id="13" w:name="_Toc413411420"/>
-      <w:bookmarkStart w:id="14" w:name="_Toc94790453"/>
-      <w:r>
-        <w:t>Hardware</w:t>
-      </w:r>
-      <w:bookmarkEnd w:id="13"/>
+        <w:pStyle w:val="Titolo1"/>
+      </w:pPr>
+      <w:bookmarkStart w:id="14" w:name="_Toc429059808"/>
+      <w:bookmarkStart w:id="15" w:name="_Toc94790454"/>
+      <w:r>
+        <w:t>Progettazione</w:t>
+      </w:r>
       <w:bookmarkEnd w:id="14"/>
+      <w:bookmarkEnd w:id="15"/>
     </w:p>
     <w:p>
       <w:pPr>
@@ -6891,6 +6982,12 @@
           <w:lang w:val="it-IT"/>
         </w:rPr>
       </w:pPr>
+      <w:r>
+        <w:rPr>
+          <w:lang w:val="it-IT"/>
+        </w:rPr>
+        <w:t>Questo capitolo descrive esaustivamente come deve essere realizzato il prodotto fin nei suoi dettagli. Una buona progettazione permette all’esecutore di evitare fraintendimenti e imprecisioni nell’implementazione del prodotto.</w:t>
+      </w:r>
     </w:p>
     <w:p>
       <w:pPr>
@@ -6898,68 +6995,18 @@
           <w:lang w:val="it-IT"/>
         </w:rPr>
       </w:pPr>
-      <w:r>
-        <w:rPr>
-          <w:lang w:val="it-IT"/>
-        </w:rPr>
-        <w:t xml:space="preserve">Su quale piattaforma dovrà essere eseguito il prodotto? Che hardware particolare è coinvolto nel progetto? Che particolarità e limitazioni presenta? Che </w:t>
-      </w:r>
-      <w:r>
-        <w:rPr>
-          <w:lang w:val="it-IT"/>
-        </w:rPr>
-        <w:t>HW</w:t>
-      </w:r>
-      <w:r>
-        <w:rPr>
-          <w:lang w:val="it-IT"/>
-        </w:rPr>
-        <w:t xml:space="preserve"> sarà disponibile durante lo sviluppo?</w:t>
-      </w:r>
     </w:p>
     <w:p>
       <w:pPr>
-        <w:pStyle w:val="Titolo1"/>
-      </w:pPr>
-      <w:bookmarkStart w:id="15" w:name="_Toc429059808"/>
-      <w:bookmarkStart w:id="16" w:name="_Toc94790454"/>
-      <w:r>
-        <w:t>Progettazione</w:t>
-      </w:r>
-      <w:bookmarkEnd w:id="15"/>
+        <w:pStyle w:val="Titolo2"/>
+      </w:pPr>
+      <w:bookmarkStart w:id="16" w:name="_Toc429059809"/>
+      <w:bookmarkStart w:id="17" w:name="_Toc94790455"/>
+      <w:r>
+        <w:t>Design dell’architettura del sistema</w:t>
+      </w:r>
       <w:bookmarkEnd w:id="16"/>
-    </w:p>
-    <w:p>
-      <w:pPr>
-        <w:rPr>
-          <w:lang w:val="it-IT"/>
-        </w:rPr>
-      </w:pPr>
-      <w:r>
-        <w:rPr>
-          <w:lang w:val="it-IT"/>
-        </w:rPr>
-        <w:t>Questo capitolo descrive esaustivamente come deve essere realizzato il prodotto fin nei suoi dettagli. Una buona progettazione permette all’esecutore di evitare fraintendimenti e imprecisioni nell’implementazione del prodotto.</w:t>
-      </w:r>
-    </w:p>
-    <w:p>
-      <w:pPr>
-        <w:rPr>
-          <w:lang w:val="it-IT"/>
-        </w:rPr>
-      </w:pPr>
-    </w:p>
-    <w:p>
-      <w:pPr>
-        <w:pStyle w:val="Titolo2"/>
-      </w:pPr>
-      <w:bookmarkStart w:id="17" w:name="_Toc429059809"/>
-      <w:bookmarkStart w:id="18" w:name="_Toc94790455"/>
-      <w:r>
-        <w:t>Design dell’architettura del sistema</w:t>
-      </w:r>
       <w:bookmarkEnd w:id="17"/>
-      <w:bookmarkEnd w:id="18"/>
     </w:p>
     <w:p>
       <w:pPr>
@@ -7104,16 +7151,16 @@
       <w:pPr>
         <w:pStyle w:val="Titolo2"/>
       </w:pPr>
-      <w:bookmarkStart w:id="19" w:name="_Toc429059810"/>
-      <w:bookmarkStart w:id="20" w:name="_Toc94790456"/>
+      <w:bookmarkStart w:id="18" w:name="_Toc429059810"/>
+      <w:bookmarkStart w:id="19" w:name="_Toc94790456"/>
       <w:r>
         <w:t>Design dei dati</w:t>
       </w:r>
       <w:r>
         <w:t xml:space="preserve"> e database</w:t>
       </w:r>
+      <w:bookmarkEnd w:id="18"/>
       <w:bookmarkEnd w:id="19"/>
-      <w:bookmarkEnd w:id="20"/>
     </w:p>
     <w:p>
       <w:pPr>
@@ -7164,13 +7211,13 @@
       <w:pPr>
         <w:pStyle w:val="Titolo2"/>
       </w:pPr>
-      <w:bookmarkStart w:id="21" w:name="_Toc429059811"/>
-      <w:bookmarkStart w:id="22" w:name="_Toc94790457"/>
+      <w:bookmarkStart w:id="20" w:name="_Toc429059811"/>
+      <w:bookmarkStart w:id="21" w:name="_Toc94790457"/>
       <w:r>
         <w:t>Design delle interfacce</w:t>
       </w:r>
+      <w:bookmarkEnd w:id="20"/>
       <w:bookmarkEnd w:id="21"/>
-      <w:bookmarkEnd w:id="22"/>
     </w:p>
     <w:p>
       <w:pPr>
@@ -7209,13 +7256,13 @@
       <w:pPr>
         <w:pStyle w:val="Titolo2"/>
       </w:pPr>
-      <w:bookmarkStart w:id="23" w:name="_Toc429059812"/>
-      <w:bookmarkStart w:id="24" w:name="_Toc94790458"/>
+      <w:bookmarkStart w:id="22" w:name="_Toc429059812"/>
+      <w:bookmarkStart w:id="23" w:name="_Toc94790458"/>
       <w:r>
         <w:t>Design procedurale</w:t>
       </w:r>
+      <w:bookmarkEnd w:id="22"/>
       <w:bookmarkEnd w:id="23"/>
-      <w:bookmarkEnd w:id="24"/>
     </w:p>
     <w:p>
       <w:pPr>
@@ -7367,14 +7414,14 @@
           <w:bottom w:val="single" w:sz="4" w:space="1" w:color="auto"/>
         </w:pBdr>
       </w:pPr>
-      <w:bookmarkStart w:id="25" w:name="_Toc461179222"/>
-      <w:bookmarkStart w:id="26" w:name="_Toc94790459"/>
+      <w:bookmarkStart w:id="24" w:name="_Toc461179222"/>
+      <w:bookmarkStart w:id="25" w:name="_Toc94790459"/>
       <w:r>
         <w:lastRenderedPageBreak/>
         <w:t>Implementazione</w:t>
       </w:r>
+      <w:bookmarkEnd w:id="24"/>
       <w:bookmarkEnd w:id="25"/>
-      <w:bookmarkEnd w:id="26"/>
     </w:p>
     <w:p>
       <w:r>
@@ -7447,8 +7494,8 @@
           <w:lang w:val="it-IT"/>
         </w:rPr>
       </w:pPr>
-      <w:bookmarkStart w:id="27" w:name="_Toc461179223"/>
-      <w:bookmarkStart w:id="28" w:name="_Toc94790460"/>
+      <w:bookmarkStart w:id="26" w:name="_Toc461179223"/>
+      <w:bookmarkStart w:id="27" w:name="_Toc94790460"/>
       <w:r>
         <w:rPr>
           <w:lang w:val="it-IT"/>
@@ -7456,20 +7503,20 @@
         <w:lastRenderedPageBreak/>
         <w:t>Test</w:t>
       </w:r>
+      <w:bookmarkEnd w:id="26"/>
       <w:bookmarkEnd w:id="27"/>
-      <w:bookmarkEnd w:id="28"/>
     </w:p>
     <w:p>
       <w:pPr>
         <w:pStyle w:val="Titolo2"/>
       </w:pPr>
-      <w:bookmarkStart w:id="29" w:name="_Toc461179224"/>
-      <w:bookmarkStart w:id="30" w:name="_Toc94790461"/>
+      <w:bookmarkStart w:id="28" w:name="_Toc461179224"/>
+      <w:bookmarkStart w:id="29" w:name="_Toc94790461"/>
       <w:r>
         <w:t>Protocollo di test</w:t>
       </w:r>
+      <w:bookmarkEnd w:id="28"/>
       <w:bookmarkEnd w:id="29"/>
-      <w:bookmarkEnd w:id="30"/>
     </w:p>
     <w:tbl>
       <w:tblPr>
@@ -9026,21 +9073,23 @@
               <w:rPr>
                 <w:lang w:val="en-GB" w:eastAsia="en-US"/>
               </w:rPr>
-              <w:t>perda</w:t>
+              <w:t>p</w:t>
+            </w:r>
+            <w:r>
+              <w:rPr>
+                <w:lang w:val="en-GB" w:eastAsia="en-US"/>
+              </w:rPr>
+              <w:t>erda</w:t>
             </w:r>
             <w:proofErr w:type="spellEnd"/>
             <w:r>
               <w:rPr>
                 <w:lang w:val="en-GB" w:eastAsia="en-US"/>
               </w:rPr>
-              <w:t xml:space="preserve"> </w:t>
-            </w:r>
-            <w:r>
-              <w:rPr>
-                <w:lang w:val="en-GB" w:eastAsia="en-US"/>
-              </w:rPr>
-              <w:t xml:space="preserve">mezza </w:t>
-            </w:r>
+              <w:t xml:space="preserve"> una </w:t>
+            </w:r>
+            <w:bookmarkStart w:id="30" w:name="_GoBack"/>
+            <w:bookmarkEnd w:id="30"/>
             <w:r>
               <w:rPr>
                 <w:lang w:val="en-GB" w:eastAsia="en-US"/>
@@ -13904,14 +13953,27 @@
     <w:r>
       <w:tab/>
     </w:r>
-    <w:fldSimple w:instr=" FILENAME ">
-      <w:r>
-        <w:rPr>
-          <w:noProof/>
-        </w:rPr>
-        <w:t>Documentazione SpaceWar.docx</w:t>
-      </w:r>
-    </w:fldSimple>
+    <w:r>
+      <w:fldChar w:fldCharType="begin"/>
+    </w:r>
+    <w:r>
+      <w:instrText xml:space="preserve"> FILENAME </w:instrText>
+    </w:r>
+    <w:r>
+      <w:fldChar w:fldCharType="separate"/>
+    </w:r>
+    <w:r>
+      <w:rPr>
+        <w:noProof/>
+      </w:rPr>
+      <w:t>Documentazione SpaceWar.docx</w:t>
+    </w:r>
+    <w:r>
+      <w:rPr>
+        <w:noProof/>
+      </w:rPr>
+      <w:fldChar w:fldCharType="end"/>
+    </w:r>
     <w:r>
       <w:tab/>
       <w:t xml:space="preserve">Versione: 09.09.2022 </w:t>
@@ -20067,7 +20129,7 @@
 </file>
 
 <file path=customXml/itemProps1.xml><?xml version="1.0" encoding="utf-8"?>
-<ds:datastoreItem xmlns:ds="http://schemas.openxmlformats.org/officeDocument/2006/customXml" ds:itemID="{03C001D5-FCB8-493A-A284-80BF2F884D6A}">
+<ds:datastoreItem xmlns:ds="http://schemas.openxmlformats.org/officeDocument/2006/customXml" ds:itemID="{845B6FD2-40C7-48C5-A4FF-9CA7CA37E051}">
   <ds:schemaRefs>
     <ds:schemaRef ds:uri="http://schemas.openxmlformats.org/officeDocument/2006/bibliography"/>
   </ds:schemaRefs>

</xml_diff>

<commit_message>
Ship spara laser e missili
</commit_message>
<xml_diff>
--- a/3_Documentazione(word e pdf)/Alessandro Perri- documentazione progetto.docx
+++ b/3_Documentazione(word e pdf)/Alessandro Perri- documentazione progetto.docx
@@ -1,6 +1,6 @@
 
 <file path=word/document.xml><?xml version="1.0" encoding="utf-8"?>
-<w:document xmlns:wpc="http://schemas.microsoft.com/office/word/2010/wordprocessingCanvas" xmlns:cx="http://schemas.microsoft.com/office/drawing/2014/chartex" xmlns:cx1="http://schemas.microsoft.com/office/drawing/2015/9/8/chartex" xmlns:cx2="http://schemas.microsoft.com/office/drawing/2015/10/21/chartex" xmlns:cx3="http://schemas.microsoft.com/office/drawing/2016/5/9/chartex" xmlns:cx4="http://schemas.microsoft.com/office/drawing/2016/5/10/chartex" xmlns:cx5="http://schemas.microsoft.com/office/drawing/2016/5/11/chartex" xmlns:cx6="http://schemas.microsoft.com/office/drawing/2016/5/12/chartex" xmlns:cx7="http://schemas.microsoft.com/office/drawing/2016/5/13/chartex" xmlns:cx8="http://schemas.microsoft.com/office/drawing/2016/5/14/chartex" xmlns:mc="http://schemas.openxmlformats.org/markup-compatibility/2006" xmlns:aink="http://schemas.microsoft.com/office/drawing/2016/ink" xmlns:am3d="http://schemas.microsoft.com/office/drawing/2017/model3d" xmlns:o="urn:schemas-microsoft-com:office:office" xmlns:r="http://schemas.openxmlformats.org/officeDocument/2006/relationships" xmlns:m="http://schemas.openxmlformats.org/officeDocument/2006/math" xmlns:v="urn:schemas-microsoft-com:vml" xmlns:wp14="http://schemas.microsoft.com/office/word/2010/wordprocessingDrawing" xmlns:wp="http://schemas.openxmlformats.org/drawingml/2006/wordprocessingDrawing" xmlns:w10="urn:schemas-microsoft-com:office:word" xmlns:w="http://schemas.openxmlformats.org/wordprocessingml/2006/main" xmlns:w14="http://schemas.microsoft.com/office/word/2010/wordml" xmlns:w15="http://schemas.microsoft.com/office/word/2012/wordml" xmlns:w16cid="http://schemas.microsoft.com/office/word/2016/wordml/cid" xmlns:w16se="http://schemas.microsoft.com/office/word/2015/wordml/symex" xmlns:wpg="http://schemas.microsoft.com/office/word/2010/wordprocessingGroup" xmlns:wpi="http://schemas.microsoft.com/office/word/2010/wordprocessingInk" xmlns:wne="http://schemas.microsoft.com/office/word/2006/wordml" xmlns:wps="http://schemas.microsoft.com/office/word/2010/wordprocessingShape" mc:Ignorable="w14 w15 w16se w16cid wp14">
+<w:document xmlns:wpc="http://schemas.microsoft.com/office/word/2010/wordprocessingCanvas" xmlns:cx="http://schemas.microsoft.com/office/drawing/2014/chartex" xmlns:cx1="http://schemas.microsoft.com/office/drawing/2015/9/8/chartex" xmlns:cx2="http://schemas.microsoft.com/office/drawing/2015/10/21/chartex" xmlns:cx3="http://schemas.microsoft.com/office/drawing/2016/5/9/chartex" xmlns:cx4="http://schemas.microsoft.com/office/drawing/2016/5/10/chartex" xmlns:cx5="http://schemas.microsoft.com/office/drawing/2016/5/11/chartex" xmlns:cx6="http://schemas.microsoft.com/office/drawing/2016/5/12/chartex" xmlns:cx7="http://schemas.microsoft.com/office/drawing/2016/5/13/chartex" xmlns:cx8="http://schemas.microsoft.com/office/drawing/2016/5/14/chartex" xmlns:mc="http://schemas.openxmlformats.org/markup-compatibility/2006" xmlns:aink="http://schemas.microsoft.com/office/drawing/2016/ink" xmlns:am3d="http://schemas.microsoft.com/office/drawing/2017/model3d" xmlns:o="urn:schemas-microsoft-com:office:office" xmlns:oel="http://schemas.microsoft.com/office/2019/extlst" xmlns:r="http://schemas.openxmlformats.org/officeDocument/2006/relationships" xmlns:m="http://schemas.openxmlformats.org/officeDocument/2006/math" xmlns:v="urn:schemas-microsoft-com:vml" xmlns:wp14="http://schemas.microsoft.com/office/word/2010/wordprocessingDrawing" xmlns:wp="http://schemas.openxmlformats.org/drawingml/2006/wordprocessingDrawing" xmlns:w10="urn:schemas-microsoft-com:office:word" xmlns:w="http://schemas.openxmlformats.org/wordprocessingml/2006/main" xmlns:w14="http://schemas.microsoft.com/office/word/2010/wordml" xmlns:w15="http://schemas.microsoft.com/office/word/2012/wordml" xmlns:w16cex="http://schemas.microsoft.com/office/word/2018/wordml/cex" xmlns:w16cid="http://schemas.microsoft.com/office/word/2016/wordml/cid" xmlns:w16="http://schemas.microsoft.com/office/word/2018/wordml" xmlns:w16sdtdh="http://schemas.microsoft.com/office/word/2020/wordml/sdtdatahash" xmlns:w16se="http://schemas.microsoft.com/office/word/2015/wordml/symex" xmlns:wpg="http://schemas.microsoft.com/office/word/2010/wordprocessingGroup" xmlns:wpi="http://schemas.microsoft.com/office/word/2010/wordprocessingInk" xmlns:wne="http://schemas.microsoft.com/office/word/2006/wordml" xmlns:wps="http://schemas.microsoft.com/office/word/2010/wordprocessingShape" mc:Ignorable="w14 w15 w16se w16cid w16 w16cex w16sdtdh wp14">
   <w:body>
     <w:p>
       <w:pPr>
@@ -21,12 +21,8 @@
       </w:pPr>
       <w:r>
         <w:tab/>
-      </w:r>
-      <w:proofErr w:type="spellStart"/>
-      <w:r>
         <w:t>SpaceWar</w:t>
       </w:r>
-      <w:proofErr w:type="spellEnd"/>
     </w:p>
     <w:p>
       <w:pPr>
@@ -2870,31 +2866,7 @@
     </w:p>
     <w:p>
       <w:r>
-        <w:t xml:space="preserve">In questo documento troverete tutte le informazioni dettagliate per lo sviluppo dello storico gioco </w:t>
-      </w:r>
-      <w:proofErr w:type="spellStart"/>
-      <w:r>
-        <w:t>Spacewar</w:t>
-      </w:r>
-      <w:proofErr w:type="spellEnd"/>
-      <w:r>
-        <w:t xml:space="preserve"> </w:t>
-      </w:r>
-      <w:proofErr w:type="spellStart"/>
-      <w:r>
-        <w:t>rimodernizzato</w:t>
-      </w:r>
-      <w:proofErr w:type="spellEnd"/>
-      <w:r>
-        <w:t xml:space="preserve">. Partendo dalla progettazione con il </w:t>
-      </w:r>
-      <w:proofErr w:type="spellStart"/>
-      <w:r>
-        <w:t>gantt</w:t>
-      </w:r>
-      <w:proofErr w:type="spellEnd"/>
-      <w:r>
-        <w:t xml:space="preserve"> e con lo use-case arrivando fino all’implementazione con la spiegazione di ogni classe.</w:t>
+        <w:t>In questo documento troverete tutte le informazioni dettagliate per lo sviluppo dello storico gioco Spacewar rimodernizzato. Partendo dalla progettazione con il gantt e con lo use-case arrivando fino all’implementazione con la spiegazione di ogni classe.</w:t>
       </w:r>
     </w:p>
     <w:p>
@@ -2945,21 +2917,7 @@
         <w:rPr>
           <w:lang w:val="it-IT"/>
         </w:rPr>
-        <w:t xml:space="preserve"> quello di riuscire a riprodurre il gioco </w:t>
-      </w:r>
-      <w:proofErr w:type="spellStart"/>
-      <w:r>
-        <w:rPr>
-          <w:lang w:val="it-IT"/>
-        </w:rPr>
-        <w:t>Spacewar</w:t>
-      </w:r>
-      <w:proofErr w:type="spellEnd"/>
-      <w:r>
-        <w:rPr>
-          <w:lang w:val="it-IT"/>
-        </w:rPr>
-        <w:t>, ma in maniera personalizzata.</w:t>
+        <w:t xml:space="preserve"> quello di riuscire a riprodurre il gioco Spacewar, ma in maniera personalizzata.</w:t>
       </w:r>
     </w:p>
     <w:p>
@@ -4052,17 +4010,8 @@
                 <w:sz w:val="16"/>
                 <w:szCs w:val="16"/>
               </w:rPr>
-              <w:t xml:space="preserve">Dual player </w:t>
-            </w:r>
-            <w:proofErr w:type="spellStart"/>
-            <w:r>
-              <w:rPr>
-                <w:sz w:val="16"/>
-                <w:szCs w:val="16"/>
-              </w:rPr>
-              <w:t>hotseat</w:t>
-            </w:r>
-            <w:proofErr w:type="spellEnd"/>
+              <w:t>Dual player hotseat</w:t>
+            </w:r>
           </w:p>
         </w:tc>
       </w:tr>
@@ -6501,27 +6450,14 @@
       <w:r>
         <w:t xml:space="preserve">Figura </w:t>
       </w:r>
-      <w:r>
-        <w:fldChar w:fldCharType="begin"/>
-      </w:r>
-      <w:r>
-        <w:instrText xml:space="preserve"> SEQ Figura \* ARABIC </w:instrText>
-      </w:r>
-      <w:r>
-        <w:fldChar w:fldCharType="separate"/>
-      </w:r>
-      <w:r>
-        <w:rPr>
-          <w:noProof/>
-        </w:rPr>
-        <w:t>1</w:t>
-      </w:r>
-      <w:r>
-        <w:rPr>
-          <w:noProof/>
-        </w:rPr>
-        <w:fldChar w:fldCharType="end"/>
-      </w:r>
+      <w:fldSimple w:instr=" SEQ Figura \* ARABIC ">
+        <w:r>
+          <w:rPr>
+            <w:noProof/>
+          </w:rPr>
+          <w:t>1</w:t>
+        </w:r>
+      </w:fldSimple>
       <w:r>
         <w:t>: Use-Case</w:t>
       </w:r>
@@ -6597,35 +6533,17 @@
                             <w:r>
                               <w:t xml:space="preserve">Figura </w:t>
                             </w:r>
+                            <w:fldSimple w:instr=" SEQ Figura \* ARABIC ">
+                              <w:r>
+                                <w:rPr>
+                                  <w:noProof/>
+                                </w:rPr>
+                                <w:t>2</w:t>
+                              </w:r>
+                            </w:fldSimple>
                             <w:r>
-                              <w:fldChar w:fldCharType="begin"/>
+                              <w:t>: Diagramma di Gantt</w:t>
                             </w:r>
-                            <w:r>
-                              <w:instrText xml:space="preserve"> SEQ Figura \* ARABIC </w:instrText>
-                            </w:r>
-                            <w:r>
-                              <w:fldChar w:fldCharType="separate"/>
-                            </w:r>
-                            <w:r>
-                              <w:rPr>
-                                <w:noProof/>
-                              </w:rPr>
-                              <w:t>2</w:t>
-                            </w:r>
-                            <w:r>
-                              <w:rPr>
-                                <w:noProof/>
-                              </w:rPr>
-                              <w:fldChar w:fldCharType="end"/>
-                            </w:r>
-                            <w:r>
-                              <w:t xml:space="preserve">: Diagramma di </w:t>
-                            </w:r>
-                            <w:proofErr w:type="spellStart"/>
-                            <w:r>
-                              <w:t>Gantt</w:t>
-                            </w:r>
-                            <w:proofErr w:type="spellEnd"/>
                           </w:p>
                         </w:txbxContent>
                       </wps:txbx>
@@ -6647,7 +6565,7 @@
                 <v:stroke joinstyle="miter"/>
                 <v:path gradientshapeok="t" o:connecttype="rect"/>
               </v:shapetype>
-              <v:shape id="Casella di testo 4" o:spid="_x0000_s1026" type="#_x0000_t202" style="position:absolute;left:0;text-align:left;margin-left:0;margin-top:410.55pt;width:529.5pt;height:.05pt;z-index:251660288;visibility:visible;mso-wrap-style:square;mso-wrap-distance-left:9pt;mso-wrap-distance-top:0;mso-wrap-distance-right:9pt;mso-wrap-distance-bottom:0;mso-position-horizontal:center;mso-position-horizontal-relative:margin;mso-position-vertical:absolute;mso-position-vertical-relative:text;v-text-anchor:top" o:gfxdata="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" stroked="f">
+              <v:shape id="Casella di testo 4" o:spid="_x0000_s1026" type="#_x0000_t202" style="position:absolute;left:0;text-align:left;margin-left:0;margin-top:410.55pt;width:529.5pt;height:.05pt;z-index:251660288;visibility:visible;mso-wrap-style:square;mso-wrap-distance-left:9pt;mso-wrap-distance-top:0;mso-wrap-distance-right:9pt;mso-wrap-distance-bottom:0;mso-position-horizontal:center;mso-position-horizontal-relative:margin;mso-position-vertical:absolute;mso-position-vertical-relative:text;v-text-anchor:top" o:gfxdata="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" stroked="f">
                 <v:textbox style="mso-fit-shape-to-text:t" inset="0,0,0,0">
                   <w:txbxContent>
                     <w:p>
@@ -6663,35 +6581,17 @@
                       <w:r>
                         <w:t xml:space="preserve">Figura </w:t>
                       </w:r>
+                      <w:fldSimple w:instr=" SEQ Figura \* ARABIC ">
+                        <w:r>
+                          <w:rPr>
+                            <w:noProof/>
+                          </w:rPr>
+                          <w:t>2</w:t>
+                        </w:r>
+                      </w:fldSimple>
                       <w:r>
-                        <w:fldChar w:fldCharType="begin"/>
+                        <w:t>: Diagramma di Gantt</w:t>
                       </w:r>
-                      <w:r>
-                        <w:instrText xml:space="preserve"> SEQ Figura \* ARABIC </w:instrText>
-                      </w:r>
-                      <w:r>
-                        <w:fldChar w:fldCharType="separate"/>
-                      </w:r>
-                      <w:r>
-                        <w:rPr>
-                          <w:noProof/>
-                        </w:rPr>
-                        <w:t>2</w:t>
-                      </w:r>
-                      <w:r>
-                        <w:rPr>
-                          <w:noProof/>
-                        </w:rPr>
-                        <w:fldChar w:fldCharType="end"/>
-                      </w:r>
-                      <w:r>
-                        <w:t xml:space="preserve">: Diagramma di </w:t>
-                      </w:r>
-                      <w:proofErr w:type="spellStart"/>
-                      <w:r>
-                        <w:t>Gantt</w:t>
-                      </w:r>
-                      <w:proofErr w:type="spellEnd"/>
                     </w:p>
                   </w:txbxContent>
                 </v:textbox>
@@ -6885,21 +6785,7 @@
         <w:rPr>
           <w:lang w:val="it-IT"/>
         </w:rPr>
-        <w:t xml:space="preserve">SDK, librerie, </w:t>
-      </w:r>
-      <w:proofErr w:type="spellStart"/>
-      <w:r>
-        <w:rPr>
-          <w:lang w:val="it-IT"/>
-        </w:rPr>
-        <w:t>tools</w:t>
-      </w:r>
-      <w:proofErr w:type="spellEnd"/>
-      <w:r>
-        <w:rPr>
-          <w:lang w:val="it-IT"/>
-        </w:rPr>
-        <w:t xml:space="preserve"> utilizzati pe</w:t>
+        <w:t>SDK, librerie, tools utilizzati pe</w:t>
       </w:r>
       <w:r>
         <w:rPr>
@@ -7129,16 +7015,8 @@
         <w:rPr>
           <w:lang w:val="it-IT"/>
         </w:rPr>
-        <w:t xml:space="preserve">Eventuale </w:t>
-      </w:r>
-      <w:proofErr w:type="spellStart"/>
-      <w:r>
-        <w:rPr>
-          <w:lang w:val="it-IT"/>
-        </w:rPr>
-        <w:t>sitemap</w:t>
-      </w:r>
-      <w:proofErr w:type="spellEnd"/>
+        <w:t>Eventuale sitemap</w:t>
+      </w:r>
     </w:p>
     <w:p>
       <w:pPr>
@@ -7235,21 +7113,7 @@
         <w:rPr>
           <w:lang w:val="it-IT"/>
         </w:rPr>
-        <w:t xml:space="preserve">vate durante la fase di analisi e realizzata tramite </w:t>
-      </w:r>
-      <w:proofErr w:type="spellStart"/>
-      <w:r>
-        <w:rPr>
-          <w:lang w:val="it-IT"/>
-        </w:rPr>
-        <w:t>mockups</w:t>
-      </w:r>
-      <w:proofErr w:type="spellEnd"/>
-      <w:r>
-        <w:rPr>
-          <w:lang w:val="it-IT"/>
-        </w:rPr>
-        <w:t>.</w:t>
+        <w:t>vate durante la fase di analisi e realizzata tramite mockups.</w:t>
       </w:r>
     </w:p>
     <w:p>
@@ -7354,16 +7218,8 @@
         <w:rPr>
           <w:lang w:val="it-IT"/>
         </w:rPr>
-        <w:t xml:space="preserve">Tabelle di </w:t>
-      </w:r>
-      <w:proofErr w:type="spellStart"/>
-      <w:r>
-        <w:rPr>
-          <w:lang w:val="it-IT"/>
-        </w:rPr>
-        <w:t>routing</w:t>
-      </w:r>
-      <w:proofErr w:type="spellEnd"/>
+        <w:t>Tabelle di routing</w:t>
+      </w:r>
     </w:p>
     <w:p>
       <w:pPr>
@@ -7440,16 +7296,11 @@
       <w:r>
         <w:t xml:space="preserve"> - </w:t>
       </w:r>
-      <w:proofErr w:type="spellStart"/>
       <w:r>
         <w:t>P</w:t>
       </w:r>
       <w:r>
-        <w:t>rint</w:t>
-      </w:r>
-      <w:proofErr w:type="spellEnd"/>
-      <w:r>
-        <w:t xml:space="preserve"> </w:t>
+        <w:t xml:space="preserve">rint </w:t>
       </w:r>
       <w:r>
         <w:t>S</w:t>
@@ -7727,25 +7578,14 @@
                 <w:szCs w:val="20"/>
               </w:rPr>
             </w:pPr>
-            <w:proofErr w:type="spellStart"/>
-            <w:r>
-              <w:rPr>
-                <w:rFonts w:cs="Arial"/>
-                <w:b/>
-                <w:sz w:val="20"/>
-                <w:szCs w:val="20"/>
-              </w:rPr>
-              <w:t>Descrizione</w:t>
-            </w:r>
-            <w:proofErr w:type="spellEnd"/>
-            <w:r>
-              <w:rPr>
-                <w:rFonts w:cs="Arial"/>
-                <w:b/>
-                <w:sz w:val="20"/>
-                <w:szCs w:val="20"/>
-              </w:rPr>
-              <w:t>:</w:t>
+            <w:r>
+              <w:rPr>
+                <w:rFonts w:cs="Arial"/>
+                <w:b/>
+                <w:sz w:val="20"/>
+                <w:szCs w:val="20"/>
+              </w:rPr>
+              <w:t>Descrizione:</w:t>
             </w:r>
           </w:p>
         </w:tc>
@@ -7772,25 +7612,7 @@
                 <w:sz w:val="20"/>
                 <w:szCs w:val="20"/>
               </w:rPr>
-              <w:t xml:space="preserve">Una navicella quando si sposta deve poeter </w:t>
-            </w:r>
-            <w:proofErr w:type="spellStart"/>
-            <w:r>
-              <w:rPr>
-                <w:rFonts w:cs="Arial"/>
-                <w:sz w:val="20"/>
-                <w:szCs w:val="20"/>
-              </w:rPr>
-              <w:t>sparare</w:t>
-            </w:r>
-            <w:proofErr w:type="spellEnd"/>
-            <w:r>
-              <w:rPr>
-                <w:rFonts w:cs="Arial"/>
-                <w:sz w:val="20"/>
-                <w:szCs w:val="20"/>
-              </w:rPr>
-              <w:t xml:space="preserve"> sia laser che missile per eliminare l’avversario.</w:t>
+              <w:t>Una navicella quando si sposta deve poeter sparare sia laser che missile per eliminare l’avversario.</w:t>
             </w:r>
           </w:p>
         </w:tc>
@@ -8050,25 +7872,7 @@
                 <w:sz w:val="20"/>
                 <w:szCs w:val="20"/>
               </w:rPr>
-              <w:t xml:space="preserve"> </w:t>
-            </w:r>
-            <w:proofErr w:type="spellStart"/>
-            <w:r>
-              <w:rPr>
-                <w:rFonts w:cs="Arial"/>
-                <w:sz w:val="20"/>
-                <w:szCs w:val="20"/>
-              </w:rPr>
-              <w:t>sparare</w:t>
-            </w:r>
-            <w:proofErr w:type="spellEnd"/>
-            <w:r>
-              <w:rPr>
-                <w:rFonts w:cs="Arial"/>
-                <w:sz w:val="20"/>
-                <w:szCs w:val="20"/>
-              </w:rPr>
-              <w:t xml:space="preserve"> sia I missile che I laser.</w:t>
+              <w:t xml:space="preserve"> sparare sia I missile che I laser.</w:t>
             </w:r>
           </w:p>
         </w:tc>
@@ -8263,23 +8067,13 @@
                 <w:szCs w:val="20"/>
               </w:rPr>
             </w:pPr>
-            <w:proofErr w:type="spellStart"/>
-            <w:r>
-              <w:rPr>
-                <w:rFonts w:cs="Arial"/>
-                <w:sz w:val="20"/>
-                <w:szCs w:val="20"/>
-              </w:rPr>
-              <w:t>Specifiche</w:t>
-            </w:r>
-            <w:proofErr w:type="spellEnd"/>
-            <w:r>
-              <w:rPr>
-                <w:rFonts w:cs="Arial"/>
-                <w:sz w:val="20"/>
-                <w:szCs w:val="20"/>
-              </w:rPr>
-              <w:t xml:space="preserve"> laser e missili</w:t>
+            <w:r>
+              <w:rPr>
+                <w:rFonts w:cs="Arial"/>
+                <w:sz w:val="20"/>
+                <w:szCs w:val="20"/>
+              </w:rPr>
+              <w:t>Specifiche laser e missili</w:t>
             </w:r>
           </w:p>
         </w:tc>
@@ -8303,25 +8097,14 @@
                 <w:szCs w:val="20"/>
               </w:rPr>
             </w:pPr>
-            <w:proofErr w:type="spellStart"/>
-            <w:r>
-              <w:rPr>
-                <w:rFonts w:cs="Arial"/>
-                <w:b/>
-                <w:sz w:val="20"/>
-                <w:szCs w:val="20"/>
-              </w:rPr>
-              <w:t>Descrizione</w:t>
-            </w:r>
-            <w:proofErr w:type="spellEnd"/>
-            <w:r>
-              <w:rPr>
-                <w:rFonts w:cs="Arial"/>
-                <w:b/>
-                <w:sz w:val="20"/>
-                <w:szCs w:val="20"/>
-              </w:rPr>
-              <w:t>:</w:t>
+            <w:r>
+              <w:rPr>
+                <w:rFonts w:cs="Arial"/>
+                <w:b/>
+                <w:sz w:val="20"/>
+                <w:szCs w:val="20"/>
+              </w:rPr>
+              <w:t>Descrizione:</w:t>
             </w:r>
           </w:p>
         </w:tc>
@@ -8348,79 +8131,7 @@
                 <w:sz w:val="20"/>
                 <w:szCs w:val="20"/>
               </w:rPr>
-              <w:t xml:space="preserve">I laser </w:t>
-            </w:r>
-            <w:proofErr w:type="spellStart"/>
-            <w:r>
-              <w:rPr>
-                <w:rFonts w:cs="Arial"/>
-                <w:sz w:val="20"/>
-                <w:szCs w:val="20"/>
-              </w:rPr>
-              <w:t>devono</w:t>
-            </w:r>
-            <w:proofErr w:type="spellEnd"/>
-            <w:r>
-              <w:rPr>
-                <w:rFonts w:cs="Arial"/>
-                <w:sz w:val="20"/>
-                <w:szCs w:val="20"/>
-              </w:rPr>
-              <w:t xml:space="preserve"> avere una </w:t>
-            </w:r>
-            <w:proofErr w:type="spellStart"/>
-            <w:r>
-              <w:rPr>
-                <w:rFonts w:cs="Arial"/>
-                <w:sz w:val="20"/>
-                <w:szCs w:val="20"/>
-              </w:rPr>
-              <w:t>lunghezza</w:t>
-            </w:r>
-            <w:proofErr w:type="spellEnd"/>
-            <w:r>
-              <w:rPr>
-                <w:rFonts w:cs="Arial"/>
-                <w:sz w:val="20"/>
-                <w:szCs w:val="20"/>
-              </w:rPr>
-              <w:t xml:space="preserve"> </w:t>
-            </w:r>
-            <w:proofErr w:type="spellStart"/>
-            <w:r>
-              <w:rPr>
-                <w:rFonts w:cs="Arial"/>
-                <w:sz w:val="20"/>
-                <w:szCs w:val="20"/>
-              </w:rPr>
-              <w:t>massima</w:t>
-            </w:r>
-            <w:proofErr w:type="spellEnd"/>
-            <w:r>
-              <w:rPr>
-                <w:rFonts w:cs="Arial"/>
-                <w:sz w:val="20"/>
-                <w:szCs w:val="20"/>
-              </w:rPr>
-              <w:t xml:space="preserve"> e se </w:t>
-            </w:r>
-            <w:proofErr w:type="spellStart"/>
-            <w:r>
-              <w:rPr>
-                <w:rFonts w:cs="Arial"/>
-                <w:sz w:val="20"/>
-                <w:szCs w:val="20"/>
-              </w:rPr>
-              <w:t>colpisco</w:t>
-            </w:r>
-            <w:proofErr w:type="spellEnd"/>
-            <w:r>
-              <w:rPr>
-                <w:rFonts w:cs="Arial"/>
-                <w:sz w:val="20"/>
-                <w:szCs w:val="20"/>
-              </w:rPr>
-              <w:t xml:space="preserve"> un missile </w:t>
+              <w:t xml:space="preserve">I laser devono avere una lunghezza massima e se colpisco un missile </w:t>
             </w:r>
             <w:r>
               <w:rPr>
@@ -8430,41 +8141,13 @@
               </w:rPr>
               <w:t xml:space="preserve">o un player </w:t>
             </w:r>
-            <w:proofErr w:type="spellStart"/>
-            <w:r>
-              <w:rPr>
-                <w:rFonts w:cs="Arial"/>
-                <w:sz w:val="20"/>
-                <w:szCs w:val="20"/>
-              </w:rPr>
-              <w:t>esso</w:t>
-            </w:r>
-            <w:proofErr w:type="spellEnd"/>
-            <w:r>
-              <w:rPr>
-                <w:rFonts w:cs="Arial"/>
-                <w:sz w:val="20"/>
-                <w:szCs w:val="20"/>
-              </w:rPr>
-              <w:t xml:space="preserve"> si </w:t>
-            </w:r>
-            <w:proofErr w:type="spellStart"/>
-            <w:r>
-              <w:rPr>
-                <w:rFonts w:cs="Arial"/>
-                <w:sz w:val="20"/>
-                <w:szCs w:val="20"/>
-              </w:rPr>
-              <w:t>distrugge</w:t>
-            </w:r>
-            <w:proofErr w:type="spellEnd"/>
-            <w:r>
-              <w:rPr>
-                <w:rFonts w:cs="Arial"/>
-                <w:sz w:val="20"/>
-                <w:szCs w:val="20"/>
-              </w:rPr>
-              <w:t>.</w:t>
+            <w:r>
+              <w:rPr>
+                <w:rFonts w:cs="Arial"/>
+                <w:sz w:val="20"/>
+                <w:szCs w:val="20"/>
+              </w:rPr>
+              <w:t>esso si distrugge.</w:t>
             </w:r>
           </w:p>
           <w:p>
@@ -8482,115 +8165,7 @@
                 <w:sz w:val="20"/>
                 <w:szCs w:val="20"/>
               </w:rPr>
-              <w:t xml:space="preserve">I missili non </w:t>
-            </w:r>
-            <w:proofErr w:type="spellStart"/>
-            <w:r>
-              <w:rPr>
-                <w:rFonts w:cs="Arial"/>
-                <w:sz w:val="20"/>
-                <w:szCs w:val="20"/>
-              </w:rPr>
-              <w:t>hanno</w:t>
-            </w:r>
-            <w:proofErr w:type="spellEnd"/>
-            <w:r>
-              <w:rPr>
-                <w:rFonts w:cs="Arial"/>
-                <w:sz w:val="20"/>
-                <w:szCs w:val="20"/>
-              </w:rPr>
-              <w:t xml:space="preserve"> una </w:t>
-            </w:r>
-            <w:proofErr w:type="spellStart"/>
-            <w:r>
-              <w:rPr>
-                <w:rFonts w:cs="Arial"/>
-                <w:sz w:val="20"/>
-                <w:szCs w:val="20"/>
-              </w:rPr>
-              <w:t>lunghezza</w:t>
-            </w:r>
-            <w:proofErr w:type="spellEnd"/>
-            <w:r>
-              <w:rPr>
-                <w:rFonts w:cs="Arial"/>
-                <w:sz w:val="20"/>
-                <w:szCs w:val="20"/>
-              </w:rPr>
-              <w:t xml:space="preserve"> </w:t>
-            </w:r>
-            <w:proofErr w:type="spellStart"/>
-            <w:r>
-              <w:rPr>
-                <w:rFonts w:cs="Arial"/>
-                <w:sz w:val="20"/>
-                <w:szCs w:val="20"/>
-              </w:rPr>
-              <w:t>massima</w:t>
-            </w:r>
-            <w:proofErr w:type="spellEnd"/>
-            <w:r>
-              <w:rPr>
-                <w:rFonts w:cs="Arial"/>
-                <w:sz w:val="20"/>
-                <w:szCs w:val="20"/>
-              </w:rPr>
-              <w:t xml:space="preserve"> ma quando </w:t>
-            </w:r>
-            <w:proofErr w:type="spellStart"/>
-            <w:r>
-              <w:rPr>
-                <w:rFonts w:cs="Arial"/>
-                <w:sz w:val="20"/>
-                <w:szCs w:val="20"/>
-              </w:rPr>
-              <w:t>colpiscono</w:t>
-            </w:r>
-            <w:proofErr w:type="spellEnd"/>
-            <w:r>
-              <w:rPr>
-                <w:rFonts w:cs="Arial"/>
-                <w:sz w:val="20"/>
-                <w:szCs w:val="20"/>
-              </w:rPr>
-              <w:t xml:space="preserve"> il </w:t>
-            </w:r>
-            <w:proofErr w:type="spellStart"/>
-            <w:r>
-              <w:rPr>
-                <w:rFonts w:cs="Arial"/>
-                <w:sz w:val="20"/>
-                <w:szCs w:val="20"/>
-              </w:rPr>
-              <w:t>bordo</w:t>
-            </w:r>
-            <w:proofErr w:type="spellEnd"/>
-            <w:r>
-              <w:rPr>
-                <w:rFonts w:cs="Arial"/>
-                <w:sz w:val="20"/>
-                <w:szCs w:val="20"/>
-              </w:rPr>
-              <w:t xml:space="preserve"> </w:t>
-            </w:r>
-            <w:proofErr w:type="spellStart"/>
-            <w:r>
-              <w:rPr>
-                <w:rFonts w:cs="Arial"/>
-                <w:sz w:val="20"/>
-                <w:szCs w:val="20"/>
-              </w:rPr>
-              <w:t>dell’area</w:t>
-            </w:r>
-            <w:proofErr w:type="spellEnd"/>
-            <w:r>
-              <w:rPr>
-                <w:rFonts w:cs="Arial"/>
-                <w:sz w:val="20"/>
-                <w:szCs w:val="20"/>
-              </w:rPr>
-              <w:t xml:space="preserve"> di gioco </w:t>
+              <w:t xml:space="preserve">I missili non hanno una lunghezza massima ma quando colpiscono il bordo dell’area di gioco </w:t>
             </w:r>
             <w:r>
               <w:rPr>
@@ -8606,18 +8181,8 @@
                 <w:sz w:val="20"/>
                 <w:szCs w:val="20"/>
               </w:rPr>
-              <w:t xml:space="preserve">si </w:t>
-            </w:r>
-            <w:proofErr w:type="spellStart"/>
-            <w:r>
-              <w:rPr>
-                <w:rFonts w:cs="Arial"/>
-                <w:sz w:val="20"/>
-                <w:szCs w:val="20"/>
-              </w:rPr>
-              <w:t>distrugge</w:t>
-            </w:r>
-            <w:proofErr w:type="spellEnd"/>
+              <w:t>si distrugge</w:t>
+            </w:r>
             <w:r>
               <w:rPr>
                 <w:rFonts w:cs="Arial"/>
@@ -8674,19 +8239,11 @@
                 <w:lang w:val="en-GB" w:eastAsia="en-US"/>
               </w:rPr>
             </w:pPr>
-            <w:proofErr w:type="spellStart"/>
             <w:r>
               <w:rPr>
                 <w:lang w:val="en-GB" w:eastAsia="en-US"/>
               </w:rPr>
-              <w:t>Verifiche</w:t>
-            </w:r>
-            <w:proofErr w:type="spellEnd"/>
-            <w:r>
-              <w:rPr>
-                <w:lang w:val="en-GB" w:eastAsia="en-US"/>
-              </w:rPr>
-              <w:t xml:space="preserve"> m</w:t>
+              <w:t>Verifiche m</w:t>
             </w:r>
             <w:r>
               <w:rPr>
@@ -8712,89 +8269,11 @@
               </w:rPr>
               <w:t xml:space="preserve">Si </w:t>
             </w:r>
-            <w:proofErr w:type="spellStart"/>
             <w:r>
               <w:rPr>
                 <w:lang w:val="en-GB" w:eastAsia="en-US"/>
               </w:rPr>
-              <w:t>distrugga</w:t>
-            </w:r>
-            <w:proofErr w:type="spellEnd"/>
-            <w:r>
-              <w:rPr>
-                <w:lang w:val="en-GB" w:eastAsia="en-US"/>
-              </w:rPr>
-              <w:t xml:space="preserve"> quando </w:t>
-            </w:r>
-            <w:proofErr w:type="spellStart"/>
-            <w:r>
-              <w:rPr>
-                <w:lang w:val="en-GB" w:eastAsia="en-US"/>
-              </w:rPr>
-              <w:t>tocca</w:t>
-            </w:r>
-            <w:proofErr w:type="spellEnd"/>
-            <w:r>
-              <w:rPr>
-                <w:lang w:val="en-GB" w:eastAsia="en-US"/>
-              </w:rPr>
-              <w:t xml:space="preserve"> il </w:t>
-            </w:r>
-            <w:proofErr w:type="spellStart"/>
-            <w:r>
-              <w:rPr>
-                <w:lang w:val="en-GB" w:eastAsia="en-US"/>
-              </w:rPr>
-              <w:t>bordo</w:t>
-            </w:r>
-            <w:proofErr w:type="spellEnd"/>
-            <w:r>
-              <w:rPr>
-                <w:lang w:val="en-GB" w:eastAsia="en-US"/>
-              </w:rPr>
-              <w:t xml:space="preserve"> </w:t>
-            </w:r>
-            <w:proofErr w:type="spellStart"/>
-            <w:r>
-              <w:rPr>
-                <w:lang w:val="en-GB" w:eastAsia="en-US"/>
-              </w:rPr>
-              <w:t>dell’area</w:t>
-            </w:r>
-            <w:proofErr w:type="spellEnd"/>
-            <w:r>
-              <w:rPr>
-                <w:lang w:val="en-GB" w:eastAsia="en-US"/>
-              </w:rPr>
-              <w:t xml:space="preserve"> di gioco e se </w:t>
-            </w:r>
-            <w:proofErr w:type="spellStart"/>
-            <w:r>
-              <w:rPr>
-                <w:lang w:val="en-GB" w:eastAsia="en-US"/>
-              </w:rPr>
-              <w:t>presente</w:t>
-            </w:r>
-            <w:proofErr w:type="spellEnd"/>
-            <w:r>
-              <w:rPr>
-                <w:lang w:val="en-GB" w:eastAsia="en-US"/>
-              </w:rPr>
-              <w:t xml:space="preserve"> quando </w:t>
-            </w:r>
-            <w:proofErr w:type="spellStart"/>
-            <w:r>
-              <w:rPr>
-                <w:lang w:val="en-GB" w:eastAsia="en-US"/>
-              </w:rPr>
-              <w:t>tocca</w:t>
-            </w:r>
-            <w:proofErr w:type="spellEnd"/>
-            <w:r>
-              <w:rPr>
-                <w:lang w:val="en-GB" w:eastAsia="en-US"/>
-              </w:rPr>
-              <w:t xml:space="preserve"> il pianeta.</w:t>
+              <w:t>distrugga quando tocca il bordo dell’area di gioco e se presente quando tocca il pianeta.</w:t>
             </w:r>
           </w:p>
           <w:p>
@@ -8818,77 +8297,33 @@
               <w:rPr>
                 <w:lang w:val="en-GB" w:eastAsia="en-US"/>
               </w:rPr>
-              <w:t xml:space="preserve"> quando </w:t>
-            </w:r>
-            <w:proofErr w:type="spellStart"/>
+              <w:t xml:space="preserve"> quando colpisce un player esso </w:t>
+            </w:r>
             <w:r>
               <w:rPr>
                 <w:lang w:val="en-GB" w:eastAsia="en-US"/>
               </w:rPr>
-              <w:t>colpisce</w:t>
-            </w:r>
-            <w:proofErr w:type="spellEnd"/>
+              <w:t>perda una vita</w:t>
+            </w:r>
             <w:r>
               <w:rPr>
                 <w:lang w:val="en-GB" w:eastAsia="en-US"/>
               </w:rPr>
-              <w:t xml:space="preserve"> un player </w:t>
-            </w:r>
-            <w:proofErr w:type="spellStart"/>
-            <w:r>
+              <w:t>.</w:t>
+            </w:r>
+          </w:p>
+          <w:p>
+            <w:pPr>
+              <w:pStyle w:val="Corpotesto"/>
               <w:rPr>
                 <w:lang w:val="en-GB" w:eastAsia="en-US"/>
               </w:rPr>
-              <w:t>esso</w:t>
-            </w:r>
-            <w:proofErr w:type="spellEnd"/>
+            </w:pPr>
             <w:r>
               <w:rPr>
                 <w:lang w:val="en-GB" w:eastAsia="en-US"/>
               </w:rPr>
-              <w:t xml:space="preserve"> </w:t>
-            </w:r>
-            <w:proofErr w:type="spellStart"/>
-            <w:r>
-              <w:rPr>
-                <w:lang w:val="en-GB" w:eastAsia="en-US"/>
-              </w:rPr>
-              <w:t>perda</w:t>
-            </w:r>
-            <w:proofErr w:type="spellEnd"/>
-            <w:r>
-              <w:rPr>
-                <w:lang w:val="en-GB" w:eastAsia="en-US"/>
-              </w:rPr>
-              <w:t xml:space="preserve"> una vita</w:t>
-            </w:r>
-            <w:r>
-              <w:rPr>
-                <w:lang w:val="en-GB" w:eastAsia="en-US"/>
-              </w:rPr>
-              <w:t>.</w:t>
-            </w:r>
-          </w:p>
-          <w:p>
-            <w:pPr>
-              <w:pStyle w:val="Corpotesto"/>
-              <w:rPr>
-                <w:lang w:val="en-GB" w:eastAsia="en-US"/>
-              </w:rPr>
-            </w:pPr>
-            <w:proofErr w:type="spellStart"/>
-            <w:r>
-              <w:rPr>
-                <w:lang w:val="en-GB" w:eastAsia="en-US"/>
-              </w:rPr>
-              <w:t>Verifiche</w:t>
-            </w:r>
-            <w:proofErr w:type="spellEnd"/>
-            <w:r>
-              <w:rPr>
-                <w:lang w:val="en-GB" w:eastAsia="en-US"/>
-              </w:rPr>
-              <w:t xml:space="preserve"> l</w:t>
+              <w:t>Verifiche l</w:t>
             </w:r>
             <w:r>
               <w:rPr>
@@ -8914,42 +8349,12 @@
               </w:rPr>
               <w:t xml:space="preserve">Se il laser </w:t>
             </w:r>
-            <w:proofErr w:type="spellStart"/>
             <w:r>
               <w:rPr>
                 <w:lang w:val="en-GB" w:eastAsia="en-US"/>
               </w:rPr>
-              <w:t>abbia</w:t>
-            </w:r>
-            <w:proofErr w:type="spellEnd"/>
-            <w:r>
-              <w:rPr>
-                <w:lang w:val="en-GB" w:eastAsia="en-US"/>
-              </w:rPr>
-              <w:t xml:space="preserve"> una </w:t>
-            </w:r>
-            <w:proofErr w:type="spellStart"/>
-            <w:r>
-              <w:rPr>
-                <w:lang w:val="en-GB" w:eastAsia="en-US"/>
-              </w:rPr>
-              <w:t>lunghezza</w:t>
-            </w:r>
-            <w:proofErr w:type="spellEnd"/>
-            <w:r>
-              <w:rPr>
-                <w:lang w:val="en-GB" w:eastAsia="en-US"/>
-              </w:rPr>
-              <w:t xml:space="preserve"> </w:t>
-            </w:r>
-            <w:proofErr w:type="spellStart"/>
-            <w:r>
-              <w:rPr>
-                <w:lang w:val="en-GB" w:eastAsia="en-US"/>
-              </w:rPr>
-              <w:t>massima</w:t>
-            </w:r>
-            <w:proofErr w:type="spellEnd"/>
+              <w:t>abbia una lunghezza massima</w:t>
+            </w:r>
             <w:r>
               <w:rPr>
                 <w:lang w:val="en-GB" w:eastAsia="en-US"/>
@@ -8978,49 +8383,13 @@
               <w:rPr>
                 <w:lang w:val="en-GB" w:eastAsia="en-US"/>
               </w:rPr>
-              <w:t xml:space="preserve">quando </w:t>
-            </w:r>
-            <w:proofErr w:type="spellStart"/>
+              <w:t xml:space="preserve">quando colpisco un missile </w:t>
+            </w:r>
             <w:r>
               <w:rPr>
                 <w:lang w:val="en-GB" w:eastAsia="en-US"/>
               </w:rPr>
-              <w:t>colpisco</w:t>
-            </w:r>
-            <w:proofErr w:type="spellEnd"/>
-            <w:r>
-              <w:rPr>
-                <w:lang w:val="en-GB" w:eastAsia="en-US"/>
-              </w:rPr>
-              <w:t xml:space="preserve"> un missile </w:t>
-            </w:r>
-            <w:proofErr w:type="spellStart"/>
-            <w:r>
-              <w:rPr>
-                <w:lang w:val="en-GB" w:eastAsia="en-US"/>
-              </w:rPr>
-              <w:t>esso</w:t>
-            </w:r>
-            <w:proofErr w:type="spellEnd"/>
-            <w:r>
-              <w:rPr>
-                <w:lang w:val="en-GB" w:eastAsia="en-US"/>
-              </w:rPr>
-              <w:t xml:space="preserve"> si </w:t>
-            </w:r>
-            <w:proofErr w:type="spellStart"/>
-            <w:r>
-              <w:rPr>
-                <w:lang w:val="en-GB" w:eastAsia="en-US"/>
-              </w:rPr>
-              <w:t>distrugga</w:t>
-            </w:r>
-            <w:proofErr w:type="spellEnd"/>
-            <w:r>
-              <w:rPr>
-                <w:lang w:val="en-GB" w:eastAsia="en-US"/>
-              </w:rPr>
-              <w:t>.</w:t>
+              <w:t>esso si distrugga.</w:t>
             </w:r>
           </w:p>
           <w:p>
@@ -9038,58 +8407,26 @@
               <w:rPr>
                 <w:lang w:val="en-GB" w:eastAsia="en-US"/>
               </w:rPr>
-              <w:t xml:space="preserve">Se </w:t>
-            </w:r>
-            <w:proofErr w:type="spellStart"/>
+              <w:t>Se colpisco un player esso p</w:t>
+            </w:r>
             <w:r>
               <w:rPr>
                 <w:lang w:val="en-GB" w:eastAsia="en-US"/>
               </w:rPr>
-              <w:t>colpisco</w:t>
-            </w:r>
-            <w:proofErr w:type="spellEnd"/>
+              <w:t xml:space="preserve">erda </w:t>
+            </w:r>
             <w:r>
               <w:rPr>
                 <w:lang w:val="en-GB" w:eastAsia="en-US"/>
               </w:rPr>
-              <w:t xml:space="preserve"> un player </w:t>
-            </w:r>
-            <w:proofErr w:type="spellStart"/>
+              <w:t>mezza</w:t>
+            </w:r>
             <w:r>
               <w:rPr>
                 <w:lang w:val="en-GB" w:eastAsia="en-US"/>
               </w:rPr>
-              <w:t>esso</w:t>
-            </w:r>
-            <w:proofErr w:type="spellEnd"/>
-            <w:r>
-              <w:rPr>
-                <w:lang w:val="en-GB" w:eastAsia="en-US"/>
-              </w:rPr>
               <w:t xml:space="preserve"> </w:t>
             </w:r>
-            <w:proofErr w:type="spellStart"/>
-            <w:r>
-              <w:rPr>
-                <w:lang w:val="en-GB" w:eastAsia="en-US"/>
-              </w:rPr>
-              <w:t>p</w:t>
-            </w:r>
-            <w:r>
-              <w:rPr>
-                <w:lang w:val="en-GB" w:eastAsia="en-US"/>
-              </w:rPr>
-              <w:t>erda</w:t>
-            </w:r>
-            <w:proofErr w:type="spellEnd"/>
-            <w:r>
-              <w:rPr>
-                <w:lang w:val="en-GB" w:eastAsia="en-US"/>
-              </w:rPr>
-              <w:t xml:space="preserve"> una </w:t>
-            </w:r>
-            <w:bookmarkStart w:id="30" w:name="_GoBack"/>
-            <w:bookmarkEnd w:id="30"/>
             <w:r>
               <w:rPr>
                 <w:lang w:val="en-GB" w:eastAsia="en-US"/>
@@ -9162,72 +8499,8 @@
                 <w:sz w:val="20"/>
                 <w:szCs w:val="20"/>
               </w:rPr>
-              <w:t xml:space="preserve">I laser e I missili </w:t>
-            </w:r>
-            <w:proofErr w:type="spellStart"/>
-            <w:r>
-              <w:rPr>
-                <w:rFonts w:cs="Arial"/>
-                <w:sz w:val="20"/>
-                <w:szCs w:val="20"/>
-              </w:rPr>
-              <w:t>soddisfano</w:t>
-            </w:r>
-            <w:proofErr w:type="spellEnd"/>
-            <w:r>
-              <w:rPr>
-                <w:rFonts w:cs="Arial"/>
-                <w:sz w:val="20"/>
-                <w:szCs w:val="20"/>
-              </w:rPr>
-              <w:t xml:space="preserve"> </w:t>
-            </w:r>
-            <w:proofErr w:type="spellStart"/>
-            <w:r>
-              <w:rPr>
-                <w:rFonts w:cs="Arial"/>
-                <w:sz w:val="20"/>
-                <w:szCs w:val="20"/>
-              </w:rPr>
-              <w:t>Ie</w:t>
-            </w:r>
-            <w:proofErr w:type="spellEnd"/>
-            <w:r>
-              <w:rPr>
-                <w:rFonts w:cs="Arial"/>
-                <w:sz w:val="20"/>
-                <w:szCs w:val="20"/>
-              </w:rPr>
-              <w:t xml:space="preserve"> </w:t>
-            </w:r>
-            <w:proofErr w:type="spellStart"/>
-            <w:r>
-              <w:rPr>
-                <w:rFonts w:cs="Arial"/>
-                <w:sz w:val="20"/>
-                <w:szCs w:val="20"/>
-              </w:rPr>
-              <w:t>loro</w:t>
-            </w:r>
-            <w:proofErr w:type="spellEnd"/>
-            <w:r>
-              <w:rPr>
-                <w:rFonts w:cs="Arial"/>
-                <w:sz w:val="20"/>
-                <w:szCs w:val="20"/>
-              </w:rPr>
-              <w:t xml:space="preserve"> </w:t>
-            </w:r>
-            <w:proofErr w:type="spellStart"/>
-            <w:r>
-              <w:rPr>
-                <w:rFonts w:cs="Arial"/>
-                <w:sz w:val="20"/>
-                <w:szCs w:val="20"/>
-              </w:rPr>
-              <w:t>specifiche</w:t>
-            </w:r>
-            <w:proofErr w:type="spellEnd"/>
+              <w:t>I laser e I missili soddisfano Ie loro specifiche</w:t>
+            </w:r>
             <w:r>
               <w:rPr>
                 <w:rFonts w:cs="Arial"/>
@@ -9467,25 +8740,14 @@
                 <w:szCs w:val="20"/>
               </w:rPr>
             </w:pPr>
-            <w:proofErr w:type="spellStart"/>
-            <w:r>
-              <w:rPr>
-                <w:rFonts w:cs="Arial"/>
-                <w:b/>
-                <w:sz w:val="20"/>
-                <w:szCs w:val="20"/>
-              </w:rPr>
-              <w:t>Descrizione</w:t>
-            </w:r>
-            <w:proofErr w:type="spellEnd"/>
-            <w:r>
-              <w:rPr>
-                <w:rFonts w:cs="Arial"/>
-                <w:b/>
-                <w:sz w:val="20"/>
-                <w:szCs w:val="20"/>
-              </w:rPr>
-              <w:t>:</w:t>
+            <w:r>
+              <w:rPr>
+                <w:rFonts w:cs="Arial"/>
+                <w:b/>
+                <w:sz w:val="20"/>
+                <w:szCs w:val="20"/>
+              </w:rPr>
+              <w:t>Descrizione:</w:t>
             </w:r>
           </w:p>
         </w:tc>
@@ -9734,7 +8996,7 @@
           <w:rFonts w:cs="Arial"/>
         </w:rPr>
       </w:pPr>
-      <w:bookmarkStart w:id="31" w:name="_Toc461179225"/>
+      <w:bookmarkStart w:id="30" w:name="_Toc461179225"/>
     </w:p>
     <w:p>
       <w:pPr>
@@ -9946,25 +9208,14 @@
                 <w:szCs w:val="20"/>
               </w:rPr>
             </w:pPr>
-            <w:proofErr w:type="spellStart"/>
-            <w:r>
-              <w:rPr>
-                <w:rFonts w:cs="Arial"/>
-                <w:b/>
-                <w:sz w:val="20"/>
-                <w:szCs w:val="20"/>
-              </w:rPr>
-              <w:t>Descrizione</w:t>
-            </w:r>
-            <w:proofErr w:type="spellEnd"/>
-            <w:r>
-              <w:rPr>
-                <w:rFonts w:cs="Arial"/>
-                <w:b/>
-                <w:sz w:val="20"/>
-                <w:szCs w:val="20"/>
-              </w:rPr>
-              <w:t>:</w:t>
+            <w:r>
+              <w:rPr>
+                <w:rFonts w:cs="Arial"/>
+                <w:b/>
+                <w:sz w:val="20"/>
+                <w:szCs w:val="20"/>
+              </w:rPr>
+              <w:t>Descrizione:</w:t>
             </w:r>
           </w:p>
         </w:tc>
@@ -10101,58 +9352,8 @@
               <w:rPr>
                 <w:lang w:val="en-GB" w:eastAsia="en-US"/>
               </w:rPr>
-              <w:t xml:space="preserve">Verificare che il </w:t>
-            </w:r>
-            <w:proofErr w:type="spellStart"/>
-            <w:r>
-              <w:rPr>
-                <w:lang w:val="en-GB" w:eastAsia="en-US"/>
-              </w:rPr>
-              <w:t>movimento</w:t>
-            </w:r>
-            <w:proofErr w:type="spellEnd"/>
-            <w:r>
-              <w:rPr>
-                <w:lang w:val="en-GB" w:eastAsia="en-US"/>
-              </w:rPr>
-              <w:t xml:space="preserve"> sia </w:t>
-            </w:r>
-            <w:proofErr w:type="spellStart"/>
-            <w:r>
-              <w:rPr>
-                <w:lang w:val="en-GB" w:eastAsia="en-US"/>
-              </w:rPr>
-              <w:t>graduale</w:t>
-            </w:r>
-            <w:proofErr w:type="spellEnd"/>
-            <w:r>
-              <w:rPr>
-                <w:lang w:val="en-GB" w:eastAsia="en-US"/>
-              </w:rPr>
-              <w:t xml:space="preserve"> e </w:t>
-            </w:r>
-            <w:proofErr w:type="gramStart"/>
-            <w:r>
-              <w:rPr>
-                <w:lang w:val="en-GB" w:eastAsia="en-US"/>
-              </w:rPr>
-              <w:t>non a</w:t>
-            </w:r>
-            <w:proofErr w:type="gramEnd"/>
-            <w:r>
-              <w:rPr>
-                <w:lang w:val="en-GB" w:eastAsia="en-US"/>
-              </w:rPr>
-              <w:t xml:space="preserve"> </w:t>
-            </w:r>
-            <w:proofErr w:type="spellStart"/>
-            <w:r>
-              <w:rPr>
-                <w:lang w:val="en-GB" w:eastAsia="en-US"/>
-              </w:rPr>
-              <w:t>scatti</w:t>
-            </w:r>
-            <w:proofErr w:type="spellEnd"/>
+              <w:t>Verificare che il movimento sia graduale e non a scatti</w:t>
+            </w:r>
             <w:r>
               <w:rPr>
                 <w:lang w:val="en-GB" w:eastAsia="en-US"/>
@@ -10175,21 +9376,7 @@
               <w:rPr>
                 <w:lang w:val="en-GB" w:eastAsia="en-US"/>
               </w:rPr>
-              <w:t xml:space="preserve">Per il Movimento </w:t>
-            </w:r>
-            <w:proofErr w:type="spellStart"/>
-            <w:r>
-              <w:rPr>
-                <w:lang w:val="en-GB" w:eastAsia="en-US"/>
-              </w:rPr>
-              <w:t>vedi</w:t>
-            </w:r>
-            <w:proofErr w:type="spellEnd"/>
-            <w:r>
-              <w:rPr>
-                <w:lang w:val="en-GB" w:eastAsia="en-US"/>
-              </w:rPr>
-              <w:t xml:space="preserve"> GUI instructions.</w:t>
+              <w:t>Per il Movimento vedi GUI instructions.</w:t>
             </w:r>
           </w:p>
         </w:tc>
@@ -10448,7 +9635,6 @@
                 <w:szCs w:val="20"/>
               </w:rPr>
             </w:pPr>
-            <w:proofErr w:type="spellStart"/>
             <w:r>
               <w:rPr>
                 <w:rFonts w:cs="Arial"/>
@@ -10457,7 +9643,6 @@
               </w:rPr>
               <w:t>Collisioni</w:t>
             </w:r>
-            <w:proofErr w:type="spellEnd"/>
           </w:p>
         </w:tc>
       </w:tr>
@@ -10480,25 +9665,14 @@
                 <w:szCs w:val="20"/>
               </w:rPr>
             </w:pPr>
-            <w:proofErr w:type="spellStart"/>
-            <w:r>
-              <w:rPr>
-                <w:rFonts w:cs="Arial"/>
-                <w:b/>
-                <w:sz w:val="20"/>
-                <w:szCs w:val="20"/>
-              </w:rPr>
-              <w:t>Descrizione</w:t>
-            </w:r>
-            <w:proofErr w:type="spellEnd"/>
-            <w:r>
-              <w:rPr>
-                <w:rFonts w:cs="Arial"/>
-                <w:b/>
-                <w:sz w:val="20"/>
-                <w:szCs w:val="20"/>
-              </w:rPr>
-              <w:t>:</w:t>
+            <w:r>
+              <w:rPr>
+                <w:rFonts w:cs="Arial"/>
+                <w:b/>
+                <w:sz w:val="20"/>
+                <w:szCs w:val="20"/>
+              </w:rPr>
+              <w:t>Descrizione:</w:t>
             </w:r>
           </w:p>
         </w:tc>
@@ -10525,125 +9699,7 @@
                 <w:sz w:val="20"/>
                 <w:szCs w:val="20"/>
               </w:rPr>
-              <w:t xml:space="preserve">Le </w:t>
-            </w:r>
-            <w:proofErr w:type="spellStart"/>
-            <w:r>
-              <w:rPr>
-                <w:rFonts w:cs="Arial"/>
-                <w:sz w:val="20"/>
-                <w:szCs w:val="20"/>
-              </w:rPr>
-              <w:t>navicelle</w:t>
-            </w:r>
-            <w:proofErr w:type="spellEnd"/>
-            <w:r>
-              <w:rPr>
-                <w:rFonts w:cs="Arial"/>
-                <w:sz w:val="20"/>
-                <w:szCs w:val="20"/>
-              </w:rPr>
-              <w:t xml:space="preserve"> se si </w:t>
-            </w:r>
-            <w:proofErr w:type="spellStart"/>
-            <w:r>
-              <w:rPr>
-                <w:rFonts w:cs="Arial"/>
-                <w:sz w:val="20"/>
-                <w:szCs w:val="20"/>
-              </w:rPr>
-              <w:t>scontrano</w:t>
-            </w:r>
-            <w:proofErr w:type="spellEnd"/>
-            <w:r>
-              <w:rPr>
-                <w:rFonts w:cs="Arial"/>
-                <w:sz w:val="20"/>
-                <w:szCs w:val="20"/>
-              </w:rPr>
-              <w:t xml:space="preserve"> o </w:t>
-            </w:r>
-            <w:proofErr w:type="spellStart"/>
-            <w:r>
-              <w:rPr>
-                <w:rFonts w:cs="Arial"/>
-                <w:sz w:val="20"/>
-                <w:szCs w:val="20"/>
-              </w:rPr>
-              <w:t>sbattono</w:t>
-            </w:r>
-            <w:proofErr w:type="spellEnd"/>
-            <w:r>
-              <w:rPr>
-                <w:rFonts w:cs="Arial"/>
-                <w:sz w:val="20"/>
-                <w:szCs w:val="20"/>
-              </w:rPr>
-              <w:t xml:space="preserve"> </w:t>
-            </w:r>
-            <w:proofErr w:type="spellStart"/>
-            <w:r>
-              <w:rPr>
-                <w:rFonts w:cs="Arial"/>
-                <w:sz w:val="20"/>
-                <w:szCs w:val="20"/>
-              </w:rPr>
-              <w:t>contro</w:t>
-            </w:r>
-            <w:proofErr w:type="spellEnd"/>
-            <w:r>
-              <w:rPr>
-                <w:rFonts w:cs="Arial"/>
-                <w:sz w:val="20"/>
-                <w:szCs w:val="20"/>
-              </w:rPr>
-              <w:t xml:space="preserve"> il </w:t>
-            </w:r>
-            <w:proofErr w:type="gramStart"/>
-            <w:r>
-              <w:rPr>
-                <w:rFonts w:cs="Arial"/>
-                <w:sz w:val="20"/>
-                <w:szCs w:val="20"/>
-              </w:rPr>
-              <w:t xml:space="preserve">pianeta  </w:t>
-            </w:r>
-            <w:proofErr w:type="spellStart"/>
-            <w:r>
-              <w:rPr>
-                <w:rFonts w:cs="Arial"/>
-                <w:sz w:val="20"/>
-                <w:szCs w:val="20"/>
-              </w:rPr>
-              <w:t>esplodono</w:t>
-            </w:r>
-            <w:proofErr w:type="spellEnd"/>
-            <w:proofErr w:type="gramEnd"/>
-            <w:r>
-              <w:rPr>
-                <w:rFonts w:cs="Arial"/>
-                <w:sz w:val="20"/>
-                <w:szCs w:val="20"/>
-              </w:rPr>
-              <w:t xml:space="preserve">  </w:t>
-            </w:r>
-            <w:proofErr w:type="spellStart"/>
-            <w:r>
-              <w:rPr>
-                <w:rFonts w:cs="Arial"/>
-                <w:sz w:val="20"/>
-                <w:szCs w:val="20"/>
-              </w:rPr>
-              <w:t>automaticamente</w:t>
-            </w:r>
-            <w:proofErr w:type="spellEnd"/>
-            <w:r>
-              <w:rPr>
-                <w:rFonts w:cs="Arial"/>
-                <w:sz w:val="20"/>
-                <w:szCs w:val="20"/>
-              </w:rPr>
-              <w:t>.</w:t>
+              <w:t>Le navicelle se si scontrano o sbattono contro il pianeta  esplodono  automaticamente.</w:t>
             </w:r>
           </w:p>
         </w:tc>
@@ -10727,72 +9783,8 @@
                 <w:sz w:val="20"/>
                 <w:szCs w:val="20"/>
               </w:rPr>
-              <w:t xml:space="preserve">Andare </w:t>
-            </w:r>
-            <w:proofErr w:type="spellStart"/>
-            <w:r>
-              <w:rPr>
-                <w:rFonts w:cs="Arial"/>
-                <w:sz w:val="20"/>
-                <w:szCs w:val="20"/>
-              </w:rPr>
-              <w:t>contro</w:t>
-            </w:r>
-            <w:proofErr w:type="spellEnd"/>
-            <w:r>
-              <w:rPr>
-                <w:rFonts w:cs="Arial"/>
-                <w:sz w:val="20"/>
-                <w:szCs w:val="20"/>
-              </w:rPr>
-              <w:t xml:space="preserve"> </w:t>
-            </w:r>
-            <w:proofErr w:type="spellStart"/>
-            <w:r>
-              <w:rPr>
-                <w:rFonts w:cs="Arial"/>
-                <w:sz w:val="20"/>
-                <w:szCs w:val="20"/>
-              </w:rPr>
-              <w:t>l’altra</w:t>
-            </w:r>
-            <w:proofErr w:type="spellEnd"/>
-            <w:r>
-              <w:rPr>
-                <w:rFonts w:cs="Arial"/>
-                <w:sz w:val="20"/>
-                <w:szCs w:val="20"/>
-              </w:rPr>
-              <w:t xml:space="preserve"> navicella e verificare che </w:t>
-            </w:r>
-            <w:proofErr w:type="spellStart"/>
-            <w:r>
-              <w:rPr>
-                <w:rFonts w:cs="Arial"/>
-                <w:sz w:val="20"/>
-                <w:szCs w:val="20"/>
-              </w:rPr>
-              <w:t>entrambe</w:t>
-            </w:r>
-            <w:proofErr w:type="spellEnd"/>
-            <w:r>
-              <w:rPr>
-                <w:rFonts w:cs="Arial"/>
-                <w:sz w:val="20"/>
-                <w:szCs w:val="20"/>
-              </w:rPr>
-              <w:t xml:space="preserve"> </w:t>
-            </w:r>
-            <w:proofErr w:type="spellStart"/>
-            <w:r>
-              <w:rPr>
-                <w:rFonts w:cs="Arial"/>
-                <w:sz w:val="20"/>
-                <w:szCs w:val="20"/>
-              </w:rPr>
-              <w:t>esplodano</w:t>
-            </w:r>
-            <w:proofErr w:type="spellEnd"/>
+              <w:t>Andare contro l’altra navicella e verificare che entrambe esplodano</w:t>
+            </w:r>
             <w:r>
               <w:rPr>
                 <w:rFonts w:cs="Arial"/>
@@ -10817,30 +9809,8 @@
               <w:rPr>
                 <w:lang w:val="en-GB" w:eastAsia="en-US"/>
               </w:rPr>
-              <w:t xml:space="preserve">Andare </w:t>
-            </w:r>
-            <w:proofErr w:type="spellStart"/>
-            <w:r>
-              <w:rPr>
-                <w:lang w:val="en-GB" w:eastAsia="en-US"/>
-              </w:rPr>
-              <w:t>contro</w:t>
-            </w:r>
-            <w:proofErr w:type="spellEnd"/>
-            <w:r>
-              <w:rPr>
-                <w:lang w:val="en-GB" w:eastAsia="en-US"/>
-              </w:rPr>
-              <w:t xml:space="preserve"> il pianeta e verificare che la navicella </w:t>
-            </w:r>
-            <w:proofErr w:type="spellStart"/>
-            <w:r>
-              <w:rPr>
-                <w:lang w:val="en-GB" w:eastAsia="en-US"/>
-              </w:rPr>
-              <w:t>esploda</w:t>
-            </w:r>
-            <w:proofErr w:type="spellEnd"/>
+              <w:t>Andare contro il pianeta e verificare che la navicella esploda</w:t>
+            </w:r>
             <w:r>
               <w:rPr>
                 <w:lang w:val="en-GB" w:eastAsia="en-US"/>
@@ -10911,43 +9881,7 @@
                 <w:sz w:val="20"/>
                 <w:szCs w:val="20"/>
               </w:rPr>
-              <w:t xml:space="preserve"> deve </w:t>
-            </w:r>
-            <w:proofErr w:type="spellStart"/>
-            <w:r>
-              <w:rPr>
-                <w:rFonts w:cs="Arial"/>
-                <w:sz w:val="20"/>
-                <w:szCs w:val="20"/>
-              </w:rPr>
-              <w:t>soddisfare</w:t>
-            </w:r>
-            <w:proofErr w:type="spellEnd"/>
-            <w:r>
-              <w:rPr>
-                <w:rFonts w:cs="Arial"/>
-                <w:sz w:val="20"/>
-                <w:szCs w:val="20"/>
-              </w:rPr>
-              <w:t xml:space="preserve"> le </w:t>
-            </w:r>
-            <w:proofErr w:type="spellStart"/>
-            <w:r>
-              <w:rPr>
-                <w:rFonts w:cs="Arial"/>
-                <w:sz w:val="20"/>
-                <w:szCs w:val="20"/>
-              </w:rPr>
-              <w:t>collisioni</w:t>
-            </w:r>
-            <w:proofErr w:type="spellEnd"/>
-            <w:r>
-              <w:rPr>
-                <w:rFonts w:cs="Arial"/>
-                <w:sz w:val="20"/>
-                <w:szCs w:val="20"/>
-              </w:rPr>
-              <w:t xml:space="preserve"> che </w:t>
+              <w:t xml:space="preserve"> deve soddisfare le collisioni che </w:t>
             </w:r>
             <w:r>
               <w:rPr>
@@ -10963,54 +9897,8 @@
                 <w:sz w:val="20"/>
                 <w:szCs w:val="20"/>
               </w:rPr>
-              <w:t xml:space="preserve"> </w:t>
-            </w:r>
-            <w:proofErr w:type="spellStart"/>
-            <w:r>
-              <w:rPr>
-                <w:rFonts w:cs="Arial"/>
-                <w:sz w:val="20"/>
-                <w:szCs w:val="20"/>
-              </w:rPr>
-              <w:t>nella</w:t>
-            </w:r>
-            <w:proofErr w:type="spellEnd"/>
-            <w:r>
-              <w:rPr>
-                <w:rFonts w:cs="Arial"/>
-                <w:sz w:val="20"/>
-                <w:szCs w:val="20"/>
-              </w:rPr>
-              <w:t xml:space="preserve"> </w:t>
-            </w:r>
-            <w:proofErr w:type="spellStart"/>
-            <w:r>
-              <w:rPr>
-                <w:rFonts w:cs="Arial"/>
-                <w:sz w:val="20"/>
-                <w:szCs w:val="20"/>
-              </w:rPr>
-              <w:t>sua</w:t>
-            </w:r>
-            <w:proofErr w:type="spellEnd"/>
-            <w:r>
-              <w:rPr>
-                <w:rFonts w:cs="Arial"/>
-                <w:sz w:val="20"/>
-                <w:szCs w:val="20"/>
-              </w:rPr>
-              <w:t xml:space="preserve"> </w:t>
-            </w:r>
-            <w:proofErr w:type="spellStart"/>
-            <w:r>
-              <w:rPr>
-                <w:rFonts w:cs="Arial"/>
-                <w:sz w:val="20"/>
-                <w:szCs w:val="20"/>
-              </w:rPr>
-              <w:t>specifica</w:t>
-            </w:r>
-            <w:proofErr w:type="spellEnd"/>
+              <w:t xml:space="preserve"> nella sua specifica</w:t>
+            </w:r>
             <w:r>
               <w:rPr>
                 <w:rFonts w:cs="Arial"/>
@@ -11243,25 +10131,14 @@
                 <w:szCs w:val="20"/>
               </w:rPr>
             </w:pPr>
-            <w:proofErr w:type="spellStart"/>
-            <w:r>
-              <w:rPr>
-                <w:rFonts w:cs="Arial"/>
-                <w:b/>
-                <w:sz w:val="20"/>
-                <w:szCs w:val="20"/>
-              </w:rPr>
-              <w:t>Descrizione</w:t>
-            </w:r>
-            <w:proofErr w:type="spellEnd"/>
-            <w:r>
-              <w:rPr>
-                <w:rFonts w:cs="Arial"/>
-                <w:b/>
-                <w:sz w:val="20"/>
-                <w:szCs w:val="20"/>
-              </w:rPr>
-              <w:t>:</w:t>
+            <w:r>
+              <w:rPr>
+                <w:rFonts w:cs="Arial"/>
+                <w:b/>
+                <w:sz w:val="20"/>
+                <w:szCs w:val="20"/>
+              </w:rPr>
+              <w:t>Descrizione:</w:t>
             </w:r>
           </w:p>
         </w:tc>
@@ -11680,25 +10557,14 @@
                 <w:szCs w:val="20"/>
               </w:rPr>
             </w:pPr>
-            <w:proofErr w:type="spellStart"/>
-            <w:r>
-              <w:rPr>
-                <w:rFonts w:cs="Arial"/>
-                <w:b/>
-                <w:sz w:val="20"/>
-                <w:szCs w:val="20"/>
-              </w:rPr>
-              <w:t>Descrizione</w:t>
-            </w:r>
-            <w:proofErr w:type="spellEnd"/>
-            <w:r>
-              <w:rPr>
-                <w:rFonts w:cs="Arial"/>
-                <w:b/>
-                <w:sz w:val="20"/>
-                <w:szCs w:val="20"/>
-              </w:rPr>
-              <w:t>:</w:t>
+            <w:r>
+              <w:rPr>
+                <w:rFonts w:cs="Arial"/>
+                <w:b/>
+                <w:sz w:val="20"/>
+                <w:szCs w:val="20"/>
+              </w:rPr>
+              <w:t>Descrizione:</w:t>
             </w:r>
           </w:p>
         </w:tc>
@@ -11719,149 +10585,13 @@
                 <w:szCs w:val="20"/>
               </w:rPr>
             </w:pPr>
-            <w:proofErr w:type="spellStart"/>
-            <w:r>
-              <w:rPr>
-                <w:rFonts w:cs="Arial"/>
-                <w:sz w:val="20"/>
-                <w:szCs w:val="20"/>
-              </w:rPr>
-              <w:t>Ogni</w:t>
-            </w:r>
-            <w:proofErr w:type="spellEnd"/>
-            <w:r>
-              <w:rPr>
-                <w:rFonts w:cs="Arial"/>
-                <w:sz w:val="20"/>
-                <w:szCs w:val="20"/>
-              </w:rPr>
-              <w:t xml:space="preserve"> </w:t>
-            </w:r>
-            <w:proofErr w:type="spellStart"/>
-            <w:r>
-              <w:rPr>
-                <w:rFonts w:cs="Arial"/>
-                <w:sz w:val="20"/>
-                <w:szCs w:val="20"/>
-              </w:rPr>
-              <w:t>giocatore</w:t>
-            </w:r>
-            <w:proofErr w:type="spellEnd"/>
-            <w:r>
-              <w:rPr>
-                <w:rFonts w:cs="Arial"/>
-                <w:sz w:val="20"/>
-                <w:szCs w:val="20"/>
-              </w:rPr>
-              <w:t xml:space="preserve"> se </w:t>
-            </w:r>
-            <w:proofErr w:type="spellStart"/>
-            <w:r>
-              <w:rPr>
-                <w:rFonts w:cs="Arial"/>
-                <w:sz w:val="20"/>
-                <w:szCs w:val="20"/>
-              </w:rPr>
-              <w:t>clicca</w:t>
-            </w:r>
-            <w:proofErr w:type="spellEnd"/>
-            <w:r>
-              <w:rPr>
-                <w:rFonts w:cs="Arial"/>
-                <w:sz w:val="20"/>
-                <w:szCs w:val="20"/>
-              </w:rPr>
-              <w:t xml:space="preserve"> un tasto </w:t>
-            </w:r>
-            <w:proofErr w:type="spellStart"/>
-            <w:r>
-              <w:rPr>
-                <w:rFonts w:cs="Arial"/>
-                <w:sz w:val="20"/>
-                <w:szCs w:val="20"/>
-              </w:rPr>
-              <w:t>dovrebbe</w:t>
-            </w:r>
-            <w:proofErr w:type="spellEnd"/>
-            <w:r>
-              <w:rPr>
-                <w:rFonts w:cs="Arial"/>
-                <w:sz w:val="20"/>
-                <w:szCs w:val="20"/>
-              </w:rPr>
-              <w:t xml:space="preserve"> </w:t>
-            </w:r>
-            <w:proofErr w:type="spellStart"/>
-            <w:r>
-              <w:rPr>
-                <w:rFonts w:cs="Arial"/>
-                <w:sz w:val="20"/>
-                <w:szCs w:val="20"/>
-              </w:rPr>
-              <w:t>poter</w:t>
-            </w:r>
-            <w:proofErr w:type="spellEnd"/>
-            <w:r>
-              <w:rPr>
-                <w:rFonts w:cs="Arial"/>
-                <w:sz w:val="20"/>
-                <w:szCs w:val="20"/>
-              </w:rPr>
-              <w:t xml:space="preserve"> </w:t>
-            </w:r>
-            <w:proofErr w:type="spellStart"/>
-            <w:r>
-              <w:rPr>
-                <w:rFonts w:cs="Arial"/>
-                <w:sz w:val="20"/>
-                <w:szCs w:val="20"/>
-              </w:rPr>
-              <w:t>attivare</w:t>
-            </w:r>
-            <w:proofErr w:type="spellEnd"/>
-            <w:r>
-              <w:rPr>
-                <w:rFonts w:cs="Arial"/>
-                <w:sz w:val="20"/>
-                <w:szCs w:val="20"/>
-              </w:rPr>
-              <w:t xml:space="preserve"> la </w:t>
-            </w:r>
-            <w:proofErr w:type="spellStart"/>
-            <w:r>
-              <w:rPr>
-                <w:rFonts w:cs="Arial"/>
-                <w:sz w:val="20"/>
-                <w:szCs w:val="20"/>
-              </w:rPr>
-              <w:t>sua</w:t>
-            </w:r>
-            <w:proofErr w:type="spellEnd"/>
-            <w:r>
-              <w:rPr>
-                <w:rFonts w:cs="Arial"/>
-                <w:sz w:val="20"/>
-                <w:szCs w:val="20"/>
-              </w:rPr>
-              <w:t xml:space="preserve"> </w:t>
-            </w:r>
-            <w:proofErr w:type="spellStart"/>
-            <w:r>
-              <w:rPr>
-                <w:rFonts w:cs="Arial"/>
-                <w:sz w:val="20"/>
-                <w:szCs w:val="20"/>
-              </w:rPr>
-              <w:t>specialità</w:t>
-            </w:r>
-            <w:proofErr w:type="spellEnd"/>
-            <w:r>
-              <w:rPr>
-                <w:rFonts w:cs="Arial"/>
-                <w:sz w:val="20"/>
-                <w:szCs w:val="20"/>
-              </w:rPr>
-              <w:t>.</w:t>
+            <w:r>
+              <w:rPr>
+                <w:rFonts w:cs="Arial"/>
+                <w:sz w:val="20"/>
+                <w:szCs w:val="20"/>
+              </w:rPr>
+              <w:t>Ogni giocatore se clicca un tasto dovrebbe poter attivare la sua specialità.</w:t>
             </w:r>
           </w:p>
         </w:tc>
@@ -11937,71 +10667,14 @@
                 <w:rFonts w:cs="Arial"/>
                 <w:lang w:val="en-GB" w:eastAsia="en-US"/>
               </w:rPr>
-              <w:t xml:space="preserve">Cliccare il tasto “s” e </w:t>
-            </w:r>
-            <w:proofErr w:type="spellStart"/>
+              <w:t xml:space="preserve">Cliccare il tasto “s” e vedere se la navicella </w:t>
+            </w:r>
             <w:r>
               <w:rPr>
                 <w:rFonts w:cs="Arial"/>
                 <w:lang w:val="en-GB" w:eastAsia="en-US"/>
               </w:rPr>
-              <w:t>vedere</w:t>
-            </w:r>
-            <w:proofErr w:type="spellEnd"/>
-            <w:r>
-              <w:rPr>
-                <w:rFonts w:cs="Arial"/>
-                <w:lang w:val="en-GB" w:eastAsia="en-US"/>
-              </w:rPr>
-              <w:t xml:space="preserve"> se la navicella </w:t>
-            </w:r>
-            <w:proofErr w:type="spellStart"/>
-            <w:r>
-              <w:rPr>
-                <w:rFonts w:cs="Arial"/>
-                <w:lang w:val="en-GB" w:eastAsia="en-US"/>
-              </w:rPr>
-              <w:t>utilizza</w:t>
-            </w:r>
-            <w:proofErr w:type="spellEnd"/>
-            <w:r>
-              <w:rPr>
-                <w:rFonts w:cs="Arial"/>
-                <w:lang w:val="en-GB" w:eastAsia="en-US"/>
-              </w:rPr>
-              <w:t xml:space="preserve"> la </w:t>
-            </w:r>
-            <w:proofErr w:type="spellStart"/>
-            <w:r>
-              <w:rPr>
-                <w:rFonts w:cs="Arial"/>
-                <w:lang w:val="en-GB" w:eastAsia="en-US"/>
-              </w:rPr>
-              <w:t>sua</w:t>
-            </w:r>
-            <w:proofErr w:type="spellEnd"/>
-            <w:r>
-              <w:rPr>
-                <w:rFonts w:cs="Arial"/>
-                <w:lang w:val="en-GB" w:eastAsia="en-US"/>
-              </w:rPr>
-              <w:t xml:space="preserve"> </w:t>
-            </w:r>
-            <w:proofErr w:type="spellStart"/>
-            <w:r>
-              <w:rPr>
-                <w:rFonts w:cs="Arial"/>
-                <w:lang w:val="en-GB" w:eastAsia="en-US"/>
-              </w:rPr>
-              <w:t>specialità</w:t>
-            </w:r>
-            <w:proofErr w:type="spellEnd"/>
-            <w:r>
-              <w:rPr>
-                <w:rFonts w:cs="Arial"/>
-                <w:lang w:val="en-GB" w:eastAsia="en-US"/>
-              </w:rPr>
-              <w:t>.</w:t>
+              <w:t>utilizza la sua specialità.</w:t>
             </w:r>
           </w:p>
           <w:p>
@@ -12051,71 +10724,14 @@
                 <w:rFonts w:cs="Arial"/>
                 <w:lang w:val="en-GB" w:eastAsia="en-US"/>
               </w:rPr>
-              <w:t xml:space="preserve">” e </w:t>
-            </w:r>
-            <w:proofErr w:type="spellStart"/>
+              <w:t xml:space="preserve">” e vedere se la navicella </w:t>
+            </w:r>
             <w:r>
               <w:rPr>
                 <w:rFonts w:cs="Arial"/>
                 <w:lang w:val="en-GB" w:eastAsia="en-US"/>
               </w:rPr>
-              <w:t>vedere</w:t>
-            </w:r>
-            <w:proofErr w:type="spellEnd"/>
-            <w:r>
-              <w:rPr>
-                <w:rFonts w:cs="Arial"/>
-                <w:lang w:val="en-GB" w:eastAsia="en-US"/>
-              </w:rPr>
-              <w:t xml:space="preserve"> se la navicella </w:t>
-            </w:r>
-            <w:proofErr w:type="spellStart"/>
-            <w:r>
-              <w:rPr>
-                <w:rFonts w:cs="Arial"/>
-                <w:lang w:val="en-GB" w:eastAsia="en-US"/>
-              </w:rPr>
-              <w:t>utilizza</w:t>
-            </w:r>
-            <w:proofErr w:type="spellEnd"/>
-            <w:r>
-              <w:rPr>
-                <w:rFonts w:cs="Arial"/>
-                <w:lang w:val="en-GB" w:eastAsia="en-US"/>
-              </w:rPr>
-              <w:t xml:space="preserve"> la </w:t>
-            </w:r>
-            <w:proofErr w:type="spellStart"/>
-            <w:r>
-              <w:rPr>
-                <w:rFonts w:cs="Arial"/>
-                <w:lang w:val="en-GB" w:eastAsia="en-US"/>
-              </w:rPr>
-              <w:t>sua</w:t>
-            </w:r>
-            <w:proofErr w:type="spellEnd"/>
-            <w:r>
-              <w:rPr>
-                <w:rFonts w:cs="Arial"/>
-                <w:lang w:val="en-GB" w:eastAsia="en-US"/>
-              </w:rPr>
-              <w:t xml:space="preserve"> </w:t>
-            </w:r>
-            <w:proofErr w:type="spellStart"/>
-            <w:r>
-              <w:rPr>
-                <w:rFonts w:cs="Arial"/>
-                <w:lang w:val="en-GB" w:eastAsia="en-US"/>
-              </w:rPr>
-              <w:t>specialità</w:t>
-            </w:r>
-            <w:proofErr w:type="spellEnd"/>
-            <w:r>
-              <w:rPr>
-                <w:rFonts w:cs="Arial"/>
-                <w:lang w:val="en-GB" w:eastAsia="en-US"/>
-              </w:rPr>
-              <w:t>.</w:t>
+              <w:t>utilizza la sua specialità.</w:t>
             </w:r>
           </w:p>
         </w:tc>
@@ -12173,18 +10789,32 @@
                 <w:sz w:val="20"/>
                 <w:szCs w:val="20"/>
               </w:rPr>
-              <w:t xml:space="preserve">Quando </w:t>
-            </w:r>
-            <w:proofErr w:type="spellStart"/>
-            <w:r>
-              <w:rPr>
-                <w:rFonts w:cs="Arial"/>
-                <w:sz w:val="20"/>
-                <w:szCs w:val="20"/>
-              </w:rPr>
-              <w:t>clicco</w:t>
-            </w:r>
-            <w:proofErr w:type="spellEnd"/>
+              <w:t xml:space="preserve">Quando clicco </w:t>
+            </w:r>
+            <w:r>
+              <w:rPr>
+                <w:rFonts w:cs="Arial"/>
+                <w:sz w:val="20"/>
+                <w:szCs w:val="20"/>
+              </w:rPr>
+              <w:t xml:space="preserve">il </w:t>
+            </w:r>
+            <w:r>
+              <w:rPr>
+                <w:rFonts w:cs="Arial"/>
+                <w:sz w:val="20"/>
+                <w:szCs w:val="20"/>
+              </w:rPr>
+              <w:t>relativ</w:t>
+            </w:r>
+            <w:r>
+              <w:rPr>
+                <w:rFonts w:cs="Arial"/>
+                <w:sz w:val="20"/>
+                <w:szCs w:val="20"/>
+              </w:rPr>
+              <w:t>o</w:t>
+            </w:r>
             <w:r>
               <w:rPr>
                 <w:rFonts w:cs="Arial"/>
@@ -12199,40 +10829,6 @@
                 <w:sz w:val="20"/>
                 <w:szCs w:val="20"/>
               </w:rPr>
-              <w:t xml:space="preserve">il </w:t>
-            </w:r>
-            <w:proofErr w:type="spellStart"/>
-            <w:r>
-              <w:rPr>
-                <w:rFonts w:cs="Arial"/>
-                <w:sz w:val="20"/>
-                <w:szCs w:val="20"/>
-              </w:rPr>
-              <w:t>relativ</w:t>
-            </w:r>
-            <w:r>
-              <w:rPr>
-                <w:rFonts w:cs="Arial"/>
-                <w:sz w:val="20"/>
-                <w:szCs w:val="20"/>
-              </w:rPr>
-              <w:t>o</w:t>
-            </w:r>
-            <w:proofErr w:type="spellEnd"/>
-            <w:r>
-              <w:rPr>
-                <w:rFonts w:cs="Arial"/>
-                <w:sz w:val="20"/>
-                <w:szCs w:val="20"/>
-              </w:rPr>
-              <w:t xml:space="preserve"> </w:t>
-            </w:r>
-            <w:r>
-              <w:rPr>
-                <w:rFonts w:cs="Arial"/>
-                <w:sz w:val="20"/>
-                <w:szCs w:val="20"/>
-              </w:rPr>
               <w:t xml:space="preserve">tasto la navicella </w:t>
             </w:r>
             <w:r>
@@ -12241,61 +10837,7 @@
                 <w:sz w:val="20"/>
                 <w:szCs w:val="20"/>
               </w:rPr>
-              <w:t xml:space="preserve">deve </w:t>
-            </w:r>
-            <w:proofErr w:type="spellStart"/>
-            <w:r>
-              <w:rPr>
-                <w:rFonts w:cs="Arial"/>
-                <w:sz w:val="20"/>
-                <w:szCs w:val="20"/>
-              </w:rPr>
-              <w:t>attivare</w:t>
-            </w:r>
-            <w:proofErr w:type="spellEnd"/>
-            <w:r>
-              <w:rPr>
-                <w:rFonts w:cs="Arial"/>
-                <w:sz w:val="20"/>
-                <w:szCs w:val="20"/>
-              </w:rPr>
-              <w:t xml:space="preserve"> la </w:t>
-            </w:r>
-            <w:proofErr w:type="spellStart"/>
-            <w:r>
-              <w:rPr>
-                <w:rFonts w:cs="Arial"/>
-                <w:sz w:val="20"/>
-                <w:szCs w:val="20"/>
-              </w:rPr>
-              <w:t>sua</w:t>
-            </w:r>
-            <w:proofErr w:type="spellEnd"/>
-            <w:r>
-              <w:rPr>
-                <w:rFonts w:cs="Arial"/>
-                <w:sz w:val="20"/>
-                <w:szCs w:val="20"/>
-              </w:rPr>
-              <w:t xml:space="preserve"> </w:t>
-            </w:r>
-            <w:proofErr w:type="spellStart"/>
-            <w:r>
-              <w:rPr>
-                <w:rFonts w:cs="Arial"/>
-                <w:sz w:val="20"/>
-                <w:szCs w:val="20"/>
-              </w:rPr>
-              <w:t>specialità</w:t>
-            </w:r>
-            <w:proofErr w:type="spellEnd"/>
-            <w:r>
-              <w:rPr>
-                <w:rFonts w:cs="Arial"/>
-                <w:sz w:val="20"/>
-                <w:szCs w:val="20"/>
-              </w:rPr>
-              <w:t>.</w:t>
+              <w:t>deve attivare la sua specialità.</w:t>
             </w:r>
           </w:p>
         </w:tc>
@@ -12494,23 +11036,13 @@
                 <w:szCs w:val="20"/>
               </w:rPr>
             </w:pPr>
-            <w:proofErr w:type="spellStart"/>
-            <w:r>
-              <w:rPr>
-                <w:rFonts w:cs="Arial"/>
-                <w:sz w:val="20"/>
-                <w:szCs w:val="20"/>
-              </w:rPr>
-              <w:t>Scelta</w:t>
-            </w:r>
-            <w:proofErr w:type="spellEnd"/>
-            <w:r>
-              <w:rPr>
-                <w:rFonts w:cs="Arial"/>
-                <w:sz w:val="20"/>
-                <w:szCs w:val="20"/>
-              </w:rPr>
-              <w:t xml:space="preserve"> navicella</w:t>
+            <w:r>
+              <w:rPr>
+                <w:rFonts w:cs="Arial"/>
+                <w:sz w:val="20"/>
+                <w:szCs w:val="20"/>
+              </w:rPr>
+              <w:t>Scelta navicella</w:t>
             </w:r>
           </w:p>
         </w:tc>
@@ -12534,25 +11066,14 @@
                 <w:szCs w:val="20"/>
               </w:rPr>
             </w:pPr>
-            <w:proofErr w:type="spellStart"/>
-            <w:r>
-              <w:rPr>
-                <w:rFonts w:cs="Arial"/>
-                <w:b/>
-                <w:sz w:val="20"/>
-                <w:szCs w:val="20"/>
-              </w:rPr>
-              <w:t>Descrizione</w:t>
-            </w:r>
-            <w:proofErr w:type="spellEnd"/>
-            <w:r>
-              <w:rPr>
-                <w:rFonts w:cs="Arial"/>
-                <w:b/>
-                <w:sz w:val="20"/>
-                <w:szCs w:val="20"/>
-              </w:rPr>
-              <w:t>:</w:t>
+            <w:r>
+              <w:rPr>
+                <w:rFonts w:cs="Arial"/>
+                <w:b/>
+                <w:sz w:val="20"/>
+                <w:szCs w:val="20"/>
+              </w:rPr>
+              <w:t>Descrizione:</w:t>
             </w:r>
           </w:p>
         </w:tc>
@@ -12688,17 +11209,8 @@
                 <w:rFonts w:cs="Arial"/>
                 <w:lang w:val="en-GB" w:eastAsia="en-US"/>
               </w:rPr>
-              <w:t xml:space="preserve">Selezionare la navicella che si </w:t>
-            </w:r>
-            <w:proofErr w:type="spellStart"/>
-            <w:r>
-              <w:rPr>
-                <w:rFonts w:cs="Arial"/>
-                <w:lang w:val="en-GB" w:eastAsia="en-US"/>
-              </w:rPr>
-              <w:t>desidera</w:t>
-            </w:r>
-            <w:proofErr w:type="spellEnd"/>
+              <w:t>Selezionare la navicella che si desidera</w:t>
+            </w:r>
           </w:p>
         </w:tc>
       </w:tr>
@@ -12755,54 +11267,8 @@
                 <w:sz w:val="20"/>
                 <w:szCs w:val="20"/>
               </w:rPr>
-              <w:t xml:space="preserve">Quando inizio a giocare </w:t>
-            </w:r>
-            <w:proofErr w:type="spellStart"/>
-            <w:r>
-              <w:rPr>
-                <w:rFonts w:cs="Arial"/>
-                <w:sz w:val="20"/>
-                <w:szCs w:val="20"/>
-              </w:rPr>
-              <w:t>dovrei</w:t>
-            </w:r>
-            <w:proofErr w:type="spellEnd"/>
-            <w:r>
-              <w:rPr>
-                <w:rFonts w:cs="Arial"/>
-                <w:sz w:val="20"/>
-                <w:szCs w:val="20"/>
-              </w:rPr>
-              <w:t xml:space="preserve"> </w:t>
-            </w:r>
-            <w:proofErr w:type="spellStart"/>
-            <w:r>
-              <w:rPr>
-                <w:rFonts w:cs="Arial"/>
-                <w:sz w:val="20"/>
-                <w:szCs w:val="20"/>
-              </w:rPr>
-              <w:t>utilizzare</w:t>
-            </w:r>
-            <w:proofErr w:type="spellEnd"/>
-            <w:r>
-              <w:rPr>
-                <w:rFonts w:cs="Arial"/>
-                <w:sz w:val="20"/>
-                <w:szCs w:val="20"/>
-              </w:rPr>
-              <w:t xml:space="preserve"> la navicella che ho </w:t>
-            </w:r>
-            <w:proofErr w:type="spellStart"/>
-            <w:r>
-              <w:rPr>
-                <w:rFonts w:cs="Arial"/>
-                <w:sz w:val="20"/>
-                <w:szCs w:val="20"/>
-              </w:rPr>
-              <w:t>scelto</w:t>
-            </w:r>
-            <w:proofErr w:type="spellEnd"/>
+              <w:t>Quando inizio a giocare dovrei utilizzare la navicella che ho scelto</w:t>
+            </w:r>
             <w:r>
               <w:rPr>
                 <w:rFonts w:cs="Arial"/>
@@ -13038,25 +11504,14 @@
                 <w:szCs w:val="20"/>
               </w:rPr>
             </w:pPr>
-            <w:proofErr w:type="spellStart"/>
-            <w:r>
-              <w:rPr>
-                <w:rFonts w:cs="Arial"/>
-                <w:b/>
-                <w:sz w:val="20"/>
-                <w:szCs w:val="20"/>
-              </w:rPr>
-              <w:t>Descrizione</w:t>
-            </w:r>
-            <w:proofErr w:type="spellEnd"/>
-            <w:r>
-              <w:rPr>
-                <w:rFonts w:cs="Arial"/>
-                <w:b/>
-                <w:sz w:val="20"/>
-                <w:szCs w:val="20"/>
-              </w:rPr>
-              <w:t>:</w:t>
+            <w:r>
+              <w:rPr>
+                <w:rFonts w:cs="Arial"/>
+                <w:b/>
+                <w:sz w:val="20"/>
+                <w:szCs w:val="20"/>
+              </w:rPr>
+              <w:t>Descrizione:</w:t>
             </w:r>
           </w:p>
         </w:tc>
@@ -13077,41 +11532,13 @@
                 <w:szCs w:val="20"/>
               </w:rPr>
             </w:pPr>
-            <w:proofErr w:type="spellStart"/>
-            <w:r>
-              <w:rPr>
-                <w:rFonts w:cs="Arial"/>
-                <w:sz w:val="20"/>
-                <w:szCs w:val="20"/>
-              </w:rPr>
-              <w:t>Cliccando</w:t>
-            </w:r>
-            <w:proofErr w:type="spellEnd"/>
-            <w:r>
-              <w:rPr>
-                <w:rFonts w:cs="Arial"/>
-                <w:sz w:val="20"/>
-                <w:szCs w:val="20"/>
-              </w:rPr>
-              <w:t xml:space="preserve"> exit </w:t>
-            </w:r>
-            <w:proofErr w:type="spellStart"/>
-            <w:r>
-              <w:rPr>
-                <w:rFonts w:cs="Arial"/>
-                <w:sz w:val="20"/>
-                <w:szCs w:val="20"/>
-              </w:rPr>
-              <w:t>chiudo</w:t>
-            </w:r>
-            <w:proofErr w:type="spellEnd"/>
-            <w:r>
-              <w:rPr>
-                <w:rFonts w:cs="Arial"/>
-                <w:sz w:val="20"/>
-                <w:szCs w:val="20"/>
-              </w:rPr>
-              <w:t xml:space="preserve"> il gioco</w:t>
+            <w:r>
+              <w:rPr>
+                <w:rFonts w:cs="Arial"/>
+                <w:sz w:val="20"/>
+                <w:szCs w:val="20"/>
+              </w:rPr>
+              <w:t>Cliccando exit chiudo il gioco</w:t>
             </w:r>
             <w:r>
               <w:rPr>
@@ -13239,36 +11666,8 @@
                 <w:sz w:val="20"/>
                 <w:szCs w:val="20"/>
               </w:rPr>
-              <w:t xml:space="preserve">Il gioco </w:t>
-            </w:r>
-            <w:proofErr w:type="spellStart"/>
-            <w:r>
-              <w:rPr>
-                <w:rFonts w:cs="Arial"/>
-                <w:sz w:val="20"/>
-                <w:szCs w:val="20"/>
-              </w:rPr>
-              <w:t>dovrebbe</w:t>
-            </w:r>
-            <w:proofErr w:type="spellEnd"/>
-            <w:r>
-              <w:rPr>
-                <w:rFonts w:cs="Arial"/>
-                <w:sz w:val="20"/>
-                <w:szCs w:val="20"/>
-              </w:rPr>
-              <w:t xml:space="preserve"> </w:t>
-            </w:r>
-            <w:proofErr w:type="spellStart"/>
-            <w:r>
-              <w:rPr>
-                <w:rFonts w:cs="Arial"/>
-                <w:sz w:val="20"/>
-                <w:szCs w:val="20"/>
-              </w:rPr>
-              <w:t>chiudersi</w:t>
-            </w:r>
-            <w:proofErr w:type="spellEnd"/>
+              <w:t>Il gioco dovrebbe chiudersi</w:t>
+            </w:r>
             <w:r>
               <w:rPr>
                 <w:rFonts w:cs="Arial"/>
@@ -13290,13 +11689,13 @@
       <w:pPr>
         <w:pStyle w:val="Titolo2"/>
       </w:pPr>
-      <w:bookmarkStart w:id="32" w:name="_Toc94790462"/>
+      <w:bookmarkStart w:id="31" w:name="_Toc94790462"/>
       <w:r>
         <w:lastRenderedPageBreak/>
         <w:t>Risultati test</w:t>
       </w:r>
+      <w:bookmarkEnd w:id="30"/>
       <w:bookmarkEnd w:id="31"/>
-      <w:bookmarkEnd w:id="32"/>
     </w:p>
     <w:p>
       <w:pPr>
@@ -13315,16 +11714,16 @@
       <w:pPr>
         <w:pStyle w:val="Titolo2"/>
       </w:pPr>
-      <w:bookmarkStart w:id="33" w:name="_Toc461179226"/>
-      <w:bookmarkStart w:id="34" w:name="_Toc94790463"/>
+      <w:bookmarkStart w:id="32" w:name="_Toc461179226"/>
+      <w:bookmarkStart w:id="33" w:name="_Toc94790463"/>
       <w:r>
         <w:t>Mancanze</w:t>
       </w:r>
       <w:r>
         <w:t>/limitazioni conosciute</w:t>
       </w:r>
+      <w:bookmarkEnd w:id="32"/>
       <w:bookmarkEnd w:id="33"/>
-      <w:bookmarkEnd w:id="34"/>
     </w:p>
     <w:p>
       <w:pPr>
@@ -13346,16 +11745,16 @@
           <w:lang w:val="it-IT"/>
         </w:rPr>
       </w:pPr>
-      <w:bookmarkStart w:id="35" w:name="_Toc461179227"/>
-      <w:bookmarkStart w:id="36" w:name="_Toc94790464"/>
+      <w:bookmarkStart w:id="34" w:name="_Toc461179227"/>
+      <w:bookmarkStart w:id="35" w:name="_Toc94790464"/>
       <w:r>
         <w:rPr>
           <w:lang w:val="it-IT"/>
         </w:rPr>
         <w:t>Consuntivo</w:t>
       </w:r>
+      <w:bookmarkEnd w:id="34"/>
       <w:bookmarkEnd w:id="35"/>
-      <w:bookmarkEnd w:id="36"/>
     </w:p>
     <w:p>
       <w:pPr>
@@ -13401,16 +11800,16 @@
           <w:lang w:val="it-IT"/>
         </w:rPr>
       </w:pPr>
-      <w:bookmarkStart w:id="37" w:name="_Toc461179228"/>
-      <w:bookmarkStart w:id="38" w:name="_Toc94790465"/>
+      <w:bookmarkStart w:id="36" w:name="_Toc461179228"/>
+      <w:bookmarkStart w:id="37" w:name="_Toc94790465"/>
       <w:r>
         <w:rPr>
           <w:lang w:val="it-IT"/>
         </w:rPr>
         <w:t>Conclusioni</w:t>
       </w:r>
+      <w:bookmarkEnd w:id="36"/>
       <w:bookmarkEnd w:id="37"/>
-      <w:bookmarkEnd w:id="38"/>
     </w:p>
     <w:p>
       <w:pPr>
@@ -13501,13 +11900,13 @@
       <w:pPr>
         <w:pStyle w:val="Titolo2"/>
       </w:pPr>
-      <w:bookmarkStart w:id="39" w:name="_Toc461179229"/>
-      <w:bookmarkStart w:id="40" w:name="_Toc94790466"/>
+      <w:bookmarkStart w:id="38" w:name="_Toc461179229"/>
+      <w:bookmarkStart w:id="39" w:name="_Toc94790466"/>
       <w:r>
         <w:t>Sviluppi futuri</w:t>
       </w:r>
+      <w:bookmarkEnd w:id="38"/>
       <w:bookmarkEnd w:id="39"/>
-      <w:bookmarkEnd w:id="40"/>
     </w:p>
     <w:p>
       <w:pPr>
@@ -13526,62 +11925,62 @@
       <w:pPr>
         <w:pStyle w:val="Titolo2"/>
       </w:pPr>
-      <w:bookmarkStart w:id="41" w:name="_Toc461179230"/>
-      <w:bookmarkStart w:id="42" w:name="_Toc94790467"/>
+      <w:bookmarkStart w:id="40" w:name="_Toc461179230"/>
+      <w:bookmarkStart w:id="41" w:name="_Toc94790467"/>
       <w:r>
         <w:t>Considerazioni personali</w:t>
       </w:r>
+      <w:bookmarkEnd w:id="40"/>
       <w:bookmarkEnd w:id="41"/>
+    </w:p>
+    <w:p>
+      <w:pPr>
+        <w:rPr>
+          <w:lang w:val="it-IT"/>
+        </w:rPr>
+      </w:pPr>
+      <w:r>
+        <w:rPr>
+          <w:lang w:val="it-IT"/>
+        </w:rPr>
+        <w:t>Cosa ho imparato in questo progetto? ecc</w:t>
+      </w:r>
+      <w:r>
+        <w:rPr>
+          <w:lang w:val="it-IT"/>
+        </w:rPr>
+        <w:t>.</w:t>
+      </w:r>
+    </w:p>
+    <w:p>
+      <w:pPr>
+        <w:pStyle w:val="Titolo1"/>
+        <w:rPr>
+          <w:lang w:val="it-IT"/>
+        </w:rPr>
+      </w:pPr>
+      <w:bookmarkStart w:id="42" w:name="_Toc94790468"/>
+      <w:bookmarkStart w:id="43" w:name="_Toc461179232"/>
+      <w:r>
+        <w:rPr>
+          <w:lang w:val="it-IT"/>
+        </w:rPr>
+        <w:t>Glossario</w:t>
+      </w:r>
       <w:bookmarkEnd w:id="42"/>
     </w:p>
     <w:p>
       <w:pPr>
-        <w:rPr>
-          <w:lang w:val="it-IT"/>
-        </w:rPr>
-      </w:pPr>
-      <w:r>
-        <w:rPr>
-          <w:lang w:val="it-IT"/>
-        </w:rPr>
-        <w:t>Cosa ho imparato in questo progetto? ecc</w:t>
-      </w:r>
-      <w:r>
-        <w:rPr>
-          <w:lang w:val="it-IT"/>
-        </w:rPr>
-        <w:t>.</w:t>
-      </w:r>
-    </w:p>
-    <w:p>
-      <w:pPr>
-        <w:pStyle w:val="Titolo1"/>
-        <w:rPr>
-          <w:lang w:val="it-IT"/>
-        </w:rPr>
-      </w:pPr>
-      <w:bookmarkStart w:id="43" w:name="_Toc94790468"/>
-      <w:bookmarkStart w:id="44" w:name="_Toc461179232"/>
-      <w:r>
-        <w:rPr>
-          <w:lang w:val="it-IT"/>
-        </w:rPr>
-        <w:t>Glossario</w:t>
-      </w:r>
+        <w:pStyle w:val="Titolo2"/>
+      </w:pPr>
+      <w:bookmarkStart w:id="44" w:name="_Toc461179234"/>
+      <w:bookmarkStart w:id="45" w:name="_Toc94790472"/>
       <w:bookmarkEnd w:id="43"/>
-    </w:p>
-    <w:p>
-      <w:pPr>
-        <w:pStyle w:val="Titolo2"/>
-      </w:pPr>
-      <w:bookmarkStart w:id="45" w:name="_Toc461179234"/>
-      <w:bookmarkStart w:id="46" w:name="_Toc94790472"/>
+      <w:r>
+        <w:t>Sitografia</w:t>
+      </w:r>
       <w:bookmarkEnd w:id="44"/>
-      <w:r>
-        <w:t>Sitografia</w:t>
-      </w:r>
       <w:bookmarkEnd w:id="45"/>
-      <w:bookmarkEnd w:id="46"/>
     </w:p>
     <w:p>
       <w:pPr>
@@ -13725,16 +12124,16 @@
           <w:lang w:val="it-IT"/>
         </w:rPr>
       </w:pPr>
-      <w:bookmarkStart w:id="47" w:name="_Toc461179235"/>
-      <w:bookmarkStart w:id="48" w:name="_Toc94790473"/>
+      <w:bookmarkStart w:id="46" w:name="_Toc461179235"/>
+      <w:bookmarkStart w:id="47" w:name="_Toc94790473"/>
       <w:r>
         <w:rPr>
           <w:lang w:val="it-IT"/>
         </w:rPr>
         <w:t>Allegati</w:t>
       </w:r>
+      <w:bookmarkEnd w:id="46"/>
       <w:bookmarkEnd w:id="47"/>
-      <w:bookmarkEnd w:id="48"/>
     </w:p>
     <w:p>
       <w:pPr>
@@ -13923,7 +12322,7 @@
 </file>
 
 <file path=word/endnotes.xml><?xml version="1.0" encoding="utf-8"?>
-<w:endnotes xmlns:wpc="http://schemas.microsoft.com/office/word/2010/wordprocessingCanvas" xmlns:cx="http://schemas.microsoft.com/office/drawing/2014/chartex" xmlns:cx1="http://schemas.microsoft.com/office/drawing/2015/9/8/chartex" xmlns:cx2="http://schemas.microsoft.com/office/drawing/2015/10/21/chartex" xmlns:cx3="http://schemas.microsoft.com/office/drawing/2016/5/9/chartex" xmlns:cx4="http://schemas.microsoft.com/office/drawing/2016/5/10/chartex" xmlns:cx5="http://schemas.microsoft.com/office/drawing/2016/5/11/chartex" xmlns:cx6="http://schemas.microsoft.com/office/drawing/2016/5/12/chartex" xmlns:cx7="http://schemas.microsoft.com/office/drawing/2016/5/13/chartex" xmlns:cx8="http://schemas.microsoft.com/office/drawing/2016/5/14/chartex" xmlns:mc="http://schemas.openxmlformats.org/markup-compatibility/2006" xmlns:aink="http://schemas.microsoft.com/office/drawing/2016/ink" xmlns:am3d="http://schemas.microsoft.com/office/drawing/2017/model3d" xmlns:o="urn:schemas-microsoft-com:office:office" xmlns:r="http://schemas.openxmlformats.org/officeDocument/2006/relationships" xmlns:m="http://schemas.openxmlformats.org/officeDocument/2006/math" xmlns:v="urn:schemas-microsoft-com:vml" xmlns:wp14="http://schemas.microsoft.com/office/word/2010/wordprocessingDrawing" xmlns:wp="http://schemas.openxmlformats.org/drawingml/2006/wordprocessingDrawing" xmlns:w10="urn:schemas-microsoft-com:office:word" xmlns:w="http://schemas.openxmlformats.org/wordprocessingml/2006/main" xmlns:w14="http://schemas.microsoft.com/office/word/2010/wordml" xmlns:w15="http://schemas.microsoft.com/office/word/2012/wordml" xmlns:w16cid="http://schemas.microsoft.com/office/word/2016/wordml/cid" xmlns:w16se="http://schemas.microsoft.com/office/word/2015/wordml/symex" xmlns:wpg="http://schemas.microsoft.com/office/word/2010/wordprocessingGroup" xmlns:wpi="http://schemas.microsoft.com/office/word/2010/wordprocessingInk" xmlns:wne="http://schemas.microsoft.com/office/word/2006/wordml" xmlns:wps="http://schemas.microsoft.com/office/word/2010/wordprocessingShape" mc:Ignorable="w14 w15 w16se w16cid wp14">
+<w:endnotes xmlns:wpc="http://schemas.microsoft.com/office/word/2010/wordprocessingCanvas" xmlns:cx="http://schemas.microsoft.com/office/drawing/2014/chartex" xmlns:cx1="http://schemas.microsoft.com/office/drawing/2015/9/8/chartex" xmlns:cx2="http://schemas.microsoft.com/office/drawing/2015/10/21/chartex" xmlns:cx3="http://schemas.microsoft.com/office/drawing/2016/5/9/chartex" xmlns:cx4="http://schemas.microsoft.com/office/drawing/2016/5/10/chartex" xmlns:cx5="http://schemas.microsoft.com/office/drawing/2016/5/11/chartex" xmlns:cx6="http://schemas.microsoft.com/office/drawing/2016/5/12/chartex" xmlns:cx7="http://schemas.microsoft.com/office/drawing/2016/5/13/chartex" xmlns:cx8="http://schemas.microsoft.com/office/drawing/2016/5/14/chartex" xmlns:mc="http://schemas.openxmlformats.org/markup-compatibility/2006" xmlns:aink="http://schemas.microsoft.com/office/drawing/2016/ink" xmlns:am3d="http://schemas.microsoft.com/office/drawing/2017/model3d" xmlns:o="urn:schemas-microsoft-com:office:office" xmlns:oel="http://schemas.microsoft.com/office/2019/extlst" xmlns:r="http://schemas.openxmlformats.org/officeDocument/2006/relationships" xmlns:m="http://schemas.openxmlformats.org/officeDocument/2006/math" xmlns:v="urn:schemas-microsoft-com:vml" xmlns:wp14="http://schemas.microsoft.com/office/word/2010/wordprocessingDrawing" xmlns:wp="http://schemas.openxmlformats.org/drawingml/2006/wordprocessingDrawing" xmlns:w10="urn:schemas-microsoft-com:office:word" xmlns:w="http://schemas.openxmlformats.org/wordprocessingml/2006/main" xmlns:w14="http://schemas.microsoft.com/office/word/2010/wordml" xmlns:w15="http://schemas.microsoft.com/office/word/2012/wordml" xmlns:w16cex="http://schemas.microsoft.com/office/word/2018/wordml/cex" xmlns:w16cid="http://schemas.microsoft.com/office/word/2016/wordml/cid" xmlns:w16="http://schemas.microsoft.com/office/word/2018/wordml" xmlns:w16sdtdh="http://schemas.microsoft.com/office/word/2020/wordml/sdtdatahash" xmlns:w16se="http://schemas.microsoft.com/office/word/2015/wordml/symex" xmlns:wpg="http://schemas.microsoft.com/office/word/2010/wordprocessingGroup" xmlns:wpi="http://schemas.microsoft.com/office/word/2010/wordprocessingInk" xmlns:wne="http://schemas.microsoft.com/office/word/2006/wordml" xmlns:wps="http://schemas.microsoft.com/office/word/2010/wordprocessingShape" mc:Ignorable="w14 w15 w16se w16cid w16 w16cex w16sdtdh wp14">
   <w:endnote w:type="separator" w:id="-1">
     <w:p>
       <w:r>
@@ -13942,7 +12341,7 @@
 </file>
 
 <file path=word/footer1.xml><?xml version="1.0" encoding="utf-8"?>
-<w:ftr xmlns:wpc="http://schemas.microsoft.com/office/word/2010/wordprocessingCanvas" xmlns:cx="http://schemas.microsoft.com/office/drawing/2014/chartex" xmlns:cx1="http://schemas.microsoft.com/office/drawing/2015/9/8/chartex" xmlns:cx2="http://schemas.microsoft.com/office/drawing/2015/10/21/chartex" xmlns:cx3="http://schemas.microsoft.com/office/drawing/2016/5/9/chartex" xmlns:cx4="http://schemas.microsoft.com/office/drawing/2016/5/10/chartex" xmlns:cx5="http://schemas.microsoft.com/office/drawing/2016/5/11/chartex" xmlns:cx6="http://schemas.microsoft.com/office/drawing/2016/5/12/chartex" xmlns:cx7="http://schemas.microsoft.com/office/drawing/2016/5/13/chartex" xmlns:cx8="http://schemas.microsoft.com/office/drawing/2016/5/14/chartex" xmlns:mc="http://schemas.openxmlformats.org/markup-compatibility/2006" xmlns:aink="http://schemas.microsoft.com/office/drawing/2016/ink" xmlns:am3d="http://schemas.microsoft.com/office/drawing/2017/model3d" xmlns:o="urn:schemas-microsoft-com:office:office" xmlns:r="http://schemas.openxmlformats.org/officeDocument/2006/relationships" xmlns:m="http://schemas.openxmlformats.org/officeDocument/2006/math" xmlns:v="urn:schemas-microsoft-com:vml" xmlns:wp14="http://schemas.microsoft.com/office/word/2010/wordprocessingDrawing" xmlns:wp="http://schemas.openxmlformats.org/drawingml/2006/wordprocessingDrawing" xmlns:w10="urn:schemas-microsoft-com:office:word" xmlns:w="http://schemas.openxmlformats.org/wordprocessingml/2006/main" xmlns:w14="http://schemas.microsoft.com/office/word/2010/wordml" xmlns:w15="http://schemas.microsoft.com/office/word/2012/wordml" xmlns:w16cid="http://schemas.microsoft.com/office/word/2016/wordml/cid" xmlns:w16se="http://schemas.microsoft.com/office/word/2015/wordml/symex" xmlns:wpg="http://schemas.microsoft.com/office/word/2010/wordprocessingGroup" xmlns:wpi="http://schemas.microsoft.com/office/word/2010/wordprocessingInk" xmlns:wne="http://schemas.microsoft.com/office/word/2006/wordml" xmlns:wps="http://schemas.microsoft.com/office/word/2010/wordprocessingShape" mc:Ignorable="w14 w15 w16se w16cid wp14">
+<w:ftr xmlns:wpc="http://schemas.microsoft.com/office/word/2010/wordprocessingCanvas" xmlns:cx="http://schemas.microsoft.com/office/drawing/2014/chartex" xmlns:cx1="http://schemas.microsoft.com/office/drawing/2015/9/8/chartex" xmlns:cx2="http://schemas.microsoft.com/office/drawing/2015/10/21/chartex" xmlns:cx3="http://schemas.microsoft.com/office/drawing/2016/5/9/chartex" xmlns:cx4="http://schemas.microsoft.com/office/drawing/2016/5/10/chartex" xmlns:cx5="http://schemas.microsoft.com/office/drawing/2016/5/11/chartex" xmlns:cx6="http://schemas.microsoft.com/office/drawing/2016/5/12/chartex" xmlns:cx7="http://schemas.microsoft.com/office/drawing/2016/5/13/chartex" xmlns:cx8="http://schemas.microsoft.com/office/drawing/2016/5/14/chartex" xmlns:mc="http://schemas.openxmlformats.org/markup-compatibility/2006" xmlns:aink="http://schemas.microsoft.com/office/drawing/2016/ink" xmlns:am3d="http://schemas.microsoft.com/office/drawing/2017/model3d" xmlns:o="urn:schemas-microsoft-com:office:office" xmlns:oel="http://schemas.microsoft.com/office/2019/extlst" xmlns:r="http://schemas.openxmlformats.org/officeDocument/2006/relationships" xmlns:m="http://schemas.openxmlformats.org/officeDocument/2006/math" xmlns:v="urn:schemas-microsoft-com:vml" xmlns:wp14="http://schemas.microsoft.com/office/word/2010/wordprocessingDrawing" xmlns:wp="http://schemas.openxmlformats.org/drawingml/2006/wordprocessingDrawing" xmlns:w10="urn:schemas-microsoft-com:office:word" xmlns:w="http://schemas.openxmlformats.org/wordprocessingml/2006/main" xmlns:w14="http://schemas.microsoft.com/office/word/2010/wordml" xmlns:w15="http://schemas.microsoft.com/office/word/2012/wordml" xmlns:w16cex="http://schemas.microsoft.com/office/word/2018/wordml/cex" xmlns:w16cid="http://schemas.microsoft.com/office/word/2016/wordml/cid" xmlns:w16="http://schemas.microsoft.com/office/word/2018/wordml" xmlns:w16sdtdh="http://schemas.microsoft.com/office/word/2020/wordml/sdtdatahash" xmlns:w16se="http://schemas.microsoft.com/office/word/2015/wordml/symex" xmlns:wpg="http://schemas.microsoft.com/office/word/2010/wordprocessingGroup" xmlns:wpi="http://schemas.microsoft.com/office/word/2010/wordprocessingInk" xmlns:wne="http://schemas.microsoft.com/office/word/2006/wordml" xmlns:wps="http://schemas.microsoft.com/office/word/2010/wordprocessingShape" mc:Ignorable="w14 w15 w16se w16cid w16 w16cex w16sdtdh wp14">
   <w:p>
     <w:pPr>
       <w:pStyle w:val="Pidipagina"/>
@@ -13953,27 +12352,14 @@
     <w:r>
       <w:tab/>
     </w:r>
-    <w:r>
-      <w:fldChar w:fldCharType="begin"/>
-    </w:r>
-    <w:r>
-      <w:instrText xml:space="preserve"> FILENAME </w:instrText>
-    </w:r>
-    <w:r>
-      <w:fldChar w:fldCharType="separate"/>
-    </w:r>
-    <w:r>
-      <w:rPr>
-        <w:noProof/>
-      </w:rPr>
-      <w:t>Documentazione SpaceWar.docx</w:t>
-    </w:r>
-    <w:r>
-      <w:rPr>
-        <w:noProof/>
-      </w:rPr>
-      <w:fldChar w:fldCharType="end"/>
-    </w:r>
+    <w:fldSimple w:instr=" FILENAME ">
+      <w:r>
+        <w:rPr>
+          <w:noProof/>
+        </w:rPr>
+        <w:t>Documentazione SpaceWar.docx</w:t>
+      </w:r>
+    </w:fldSimple>
     <w:r>
       <w:tab/>
       <w:t xml:space="preserve">Versione: 09.09.2022 </w:t>
@@ -13983,7 +12369,7 @@
 </file>
 
 <file path=word/footer2.xml><?xml version="1.0" encoding="utf-8"?>
-<w:ftr xmlns:wpc="http://schemas.microsoft.com/office/word/2010/wordprocessingCanvas" xmlns:cx="http://schemas.microsoft.com/office/drawing/2014/chartex" xmlns:cx1="http://schemas.microsoft.com/office/drawing/2015/9/8/chartex" xmlns:cx2="http://schemas.microsoft.com/office/drawing/2015/10/21/chartex" xmlns:cx3="http://schemas.microsoft.com/office/drawing/2016/5/9/chartex" xmlns:cx4="http://schemas.microsoft.com/office/drawing/2016/5/10/chartex" xmlns:cx5="http://schemas.microsoft.com/office/drawing/2016/5/11/chartex" xmlns:cx6="http://schemas.microsoft.com/office/drawing/2016/5/12/chartex" xmlns:cx7="http://schemas.microsoft.com/office/drawing/2016/5/13/chartex" xmlns:cx8="http://schemas.microsoft.com/office/drawing/2016/5/14/chartex" xmlns:mc="http://schemas.openxmlformats.org/markup-compatibility/2006" xmlns:aink="http://schemas.microsoft.com/office/drawing/2016/ink" xmlns:am3d="http://schemas.microsoft.com/office/drawing/2017/model3d" xmlns:o="urn:schemas-microsoft-com:office:office" xmlns:r="http://schemas.openxmlformats.org/officeDocument/2006/relationships" xmlns:m="http://schemas.openxmlformats.org/officeDocument/2006/math" xmlns:v="urn:schemas-microsoft-com:vml" xmlns:wp14="http://schemas.microsoft.com/office/word/2010/wordprocessingDrawing" xmlns:wp="http://schemas.openxmlformats.org/drawingml/2006/wordprocessingDrawing" xmlns:w10="urn:schemas-microsoft-com:office:word" xmlns:w="http://schemas.openxmlformats.org/wordprocessingml/2006/main" xmlns:w14="http://schemas.microsoft.com/office/word/2010/wordml" xmlns:w15="http://schemas.microsoft.com/office/word/2012/wordml" xmlns:w16cid="http://schemas.microsoft.com/office/word/2016/wordml/cid" xmlns:w16se="http://schemas.microsoft.com/office/word/2015/wordml/symex" xmlns:wpg="http://schemas.microsoft.com/office/word/2010/wordprocessingGroup" xmlns:wpi="http://schemas.microsoft.com/office/word/2010/wordprocessingInk" xmlns:wne="http://schemas.microsoft.com/office/word/2006/wordml" xmlns:wps="http://schemas.microsoft.com/office/word/2010/wordprocessingShape" mc:Ignorable="w14 w15 w16se w16cid wp14">
+<w:ftr xmlns:wpc="http://schemas.microsoft.com/office/word/2010/wordprocessingCanvas" xmlns:cx="http://schemas.microsoft.com/office/drawing/2014/chartex" xmlns:cx1="http://schemas.microsoft.com/office/drawing/2015/9/8/chartex" xmlns:cx2="http://schemas.microsoft.com/office/drawing/2015/10/21/chartex" xmlns:cx3="http://schemas.microsoft.com/office/drawing/2016/5/9/chartex" xmlns:cx4="http://schemas.microsoft.com/office/drawing/2016/5/10/chartex" xmlns:cx5="http://schemas.microsoft.com/office/drawing/2016/5/11/chartex" xmlns:cx6="http://schemas.microsoft.com/office/drawing/2016/5/12/chartex" xmlns:cx7="http://schemas.microsoft.com/office/drawing/2016/5/13/chartex" xmlns:cx8="http://schemas.microsoft.com/office/drawing/2016/5/14/chartex" xmlns:mc="http://schemas.openxmlformats.org/markup-compatibility/2006" xmlns:aink="http://schemas.microsoft.com/office/drawing/2016/ink" xmlns:am3d="http://schemas.microsoft.com/office/drawing/2017/model3d" xmlns:o="urn:schemas-microsoft-com:office:office" xmlns:oel="http://schemas.microsoft.com/office/2019/extlst" xmlns:r="http://schemas.openxmlformats.org/officeDocument/2006/relationships" xmlns:m="http://schemas.openxmlformats.org/officeDocument/2006/math" xmlns:v="urn:schemas-microsoft-com:vml" xmlns:wp14="http://schemas.microsoft.com/office/word/2010/wordprocessingDrawing" xmlns:wp="http://schemas.openxmlformats.org/drawingml/2006/wordprocessingDrawing" xmlns:w10="urn:schemas-microsoft-com:office:word" xmlns:w="http://schemas.openxmlformats.org/wordprocessingml/2006/main" xmlns:w14="http://schemas.microsoft.com/office/word/2010/wordml" xmlns:w15="http://schemas.microsoft.com/office/word/2012/wordml" xmlns:w16cex="http://schemas.microsoft.com/office/word/2018/wordml/cex" xmlns:w16cid="http://schemas.microsoft.com/office/word/2016/wordml/cid" xmlns:w16="http://schemas.microsoft.com/office/word/2018/wordml" xmlns:w16sdtdh="http://schemas.microsoft.com/office/word/2020/wordml/sdtdatahash" xmlns:w16se="http://schemas.microsoft.com/office/word/2015/wordml/symex" xmlns:wpg="http://schemas.microsoft.com/office/word/2010/wordprocessingGroup" xmlns:wpi="http://schemas.microsoft.com/office/word/2010/wordprocessingInk" xmlns:wne="http://schemas.microsoft.com/office/word/2006/wordml" xmlns:wps="http://schemas.microsoft.com/office/word/2010/wordprocessingShape" mc:Ignorable="w14 w15 w16se w16cid w16 w16cex w16sdtdh wp14">
   <w:tbl>
     <w:tblPr>
       <w:tblW w:w="0" w:type="auto"/>
@@ -14234,7 +12620,7 @@
 </file>
 
 <file path=word/footnotes.xml><?xml version="1.0" encoding="utf-8"?>
-<w:footnotes xmlns:wpc="http://schemas.microsoft.com/office/word/2010/wordprocessingCanvas" xmlns:cx="http://schemas.microsoft.com/office/drawing/2014/chartex" xmlns:cx1="http://schemas.microsoft.com/office/drawing/2015/9/8/chartex" xmlns:cx2="http://schemas.microsoft.com/office/drawing/2015/10/21/chartex" xmlns:cx3="http://schemas.microsoft.com/office/drawing/2016/5/9/chartex" xmlns:cx4="http://schemas.microsoft.com/office/drawing/2016/5/10/chartex" xmlns:cx5="http://schemas.microsoft.com/office/drawing/2016/5/11/chartex" xmlns:cx6="http://schemas.microsoft.com/office/drawing/2016/5/12/chartex" xmlns:cx7="http://schemas.microsoft.com/office/drawing/2016/5/13/chartex" xmlns:cx8="http://schemas.microsoft.com/office/drawing/2016/5/14/chartex" xmlns:mc="http://schemas.openxmlformats.org/markup-compatibility/2006" xmlns:aink="http://schemas.microsoft.com/office/drawing/2016/ink" xmlns:am3d="http://schemas.microsoft.com/office/drawing/2017/model3d" xmlns:o="urn:schemas-microsoft-com:office:office" xmlns:r="http://schemas.openxmlformats.org/officeDocument/2006/relationships" xmlns:m="http://schemas.openxmlformats.org/officeDocument/2006/math" xmlns:v="urn:schemas-microsoft-com:vml" xmlns:wp14="http://schemas.microsoft.com/office/word/2010/wordprocessingDrawing" xmlns:wp="http://schemas.openxmlformats.org/drawingml/2006/wordprocessingDrawing" xmlns:w10="urn:schemas-microsoft-com:office:word" xmlns:w="http://schemas.openxmlformats.org/wordprocessingml/2006/main" xmlns:w14="http://schemas.microsoft.com/office/word/2010/wordml" xmlns:w15="http://schemas.microsoft.com/office/word/2012/wordml" xmlns:w16cid="http://schemas.microsoft.com/office/word/2016/wordml/cid" xmlns:w16se="http://schemas.microsoft.com/office/word/2015/wordml/symex" xmlns:wpg="http://schemas.microsoft.com/office/word/2010/wordprocessingGroup" xmlns:wpi="http://schemas.microsoft.com/office/word/2010/wordprocessingInk" xmlns:wne="http://schemas.microsoft.com/office/word/2006/wordml" xmlns:wps="http://schemas.microsoft.com/office/word/2010/wordprocessingShape" mc:Ignorable="w14 w15 w16se w16cid wp14">
+<w:footnotes xmlns:wpc="http://schemas.microsoft.com/office/word/2010/wordprocessingCanvas" xmlns:cx="http://schemas.microsoft.com/office/drawing/2014/chartex" xmlns:cx1="http://schemas.microsoft.com/office/drawing/2015/9/8/chartex" xmlns:cx2="http://schemas.microsoft.com/office/drawing/2015/10/21/chartex" xmlns:cx3="http://schemas.microsoft.com/office/drawing/2016/5/9/chartex" xmlns:cx4="http://schemas.microsoft.com/office/drawing/2016/5/10/chartex" xmlns:cx5="http://schemas.microsoft.com/office/drawing/2016/5/11/chartex" xmlns:cx6="http://schemas.microsoft.com/office/drawing/2016/5/12/chartex" xmlns:cx7="http://schemas.microsoft.com/office/drawing/2016/5/13/chartex" xmlns:cx8="http://schemas.microsoft.com/office/drawing/2016/5/14/chartex" xmlns:mc="http://schemas.openxmlformats.org/markup-compatibility/2006" xmlns:aink="http://schemas.microsoft.com/office/drawing/2016/ink" xmlns:am3d="http://schemas.microsoft.com/office/drawing/2017/model3d" xmlns:o="urn:schemas-microsoft-com:office:office" xmlns:oel="http://schemas.microsoft.com/office/2019/extlst" xmlns:r="http://schemas.openxmlformats.org/officeDocument/2006/relationships" xmlns:m="http://schemas.openxmlformats.org/officeDocument/2006/math" xmlns:v="urn:schemas-microsoft-com:vml" xmlns:wp14="http://schemas.microsoft.com/office/word/2010/wordprocessingDrawing" xmlns:wp="http://schemas.openxmlformats.org/drawingml/2006/wordprocessingDrawing" xmlns:w10="urn:schemas-microsoft-com:office:word" xmlns:w="http://schemas.openxmlformats.org/wordprocessingml/2006/main" xmlns:w14="http://schemas.microsoft.com/office/word/2010/wordml" xmlns:w15="http://schemas.microsoft.com/office/word/2012/wordml" xmlns:w16cex="http://schemas.microsoft.com/office/word/2018/wordml/cex" xmlns:w16cid="http://schemas.microsoft.com/office/word/2016/wordml/cid" xmlns:w16="http://schemas.microsoft.com/office/word/2018/wordml" xmlns:w16sdtdh="http://schemas.microsoft.com/office/word/2020/wordml/sdtdatahash" xmlns:w16se="http://schemas.microsoft.com/office/word/2015/wordml/symex" xmlns:wpg="http://schemas.microsoft.com/office/word/2010/wordprocessingGroup" xmlns:wpi="http://schemas.microsoft.com/office/word/2010/wordprocessingInk" xmlns:wne="http://schemas.microsoft.com/office/word/2006/wordml" xmlns:wps="http://schemas.microsoft.com/office/word/2010/wordprocessingShape" mc:Ignorable="w14 w15 w16se w16cid w16 w16cex w16sdtdh wp14">
   <w:footnote w:type="separator" w:id="-1">
     <w:p>
       <w:r>
@@ -14253,7 +12639,7 @@
 </file>
 
 <file path=word/header1.xml><?xml version="1.0" encoding="utf-8"?>
-<w:hdr xmlns:wpc="http://schemas.microsoft.com/office/word/2010/wordprocessingCanvas" xmlns:cx="http://schemas.microsoft.com/office/drawing/2014/chartex" xmlns:cx1="http://schemas.microsoft.com/office/drawing/2015/9/8/chartex" xmlns:cx2="http://schemas.microsoft.com/office/drawing/2015/10/21/chartex" xmlns:cx3="http://schemas.microsoft.com/office/drawing/2016/5/9/chartex" xmlns:cx4="http://schemas.microsoft.com/office/drawing/2016/5/10/chartex" xmlns:cx5="http://schemas.microsoft.com/office/drawing/2016/5/11/chartex" xmlns:cx6="http://schemas.microsoft.com/office/drawing/2016/5/12/chartex" xmlns:cx7="http://schemas.microsoft.com/office/drawing/2016/5/13/chartex" xmlns:cx8="http://schemas.microsoft.com/office/drawing/2016/5/14/chartex" xmlns:mc="http://schemas.openxmlformats.org/markup-compatibility/2006" xmlns:aink="http://schemas.microsoft.com/office/drawing/2016/ink" xmlns:am3d="http://schemas.microsoft.com/office/drawing/2017/model3d" xmlns:o="urn:schemas-microsoft-com:office:office" xmlns:r="http://schemas.openxmlformats.org/officeDocument/2006/relationships" xmlns:m="http://schemas.openxmlformats.org/officeDocument/2006/math" xmlns:v="urn:schemas-microsoft-com:vml" xmlns:wp14="http://schemas.microsoft.com/office/word/2010/wordprocessingDrawing" xmlns:wp="http://schemas.openxmlformats.org/drawingml/2006/wordprocessingDrawing" xmlns:w10="urn:schemas-microsoft-com:office:word" xmlns:w="http://schemas.openxmlformats.org/wordprocessingml/2006/main" xmlns:w14="http://schemas.microsoft.com/office/word/2010/wordml" xmlns:w15="http://schemas.microsoft.com/office/word/2012/wordml" xmlns:w16cid="http://schemas.microsoft.com/office/word/2016/wordml/cid" xmlns:w16se="http://schemas.microsoft.com/office/word/2015/wordml/symex" xmlns:wpg="http://schemas.microsoft.com/office/word/2010/wordprocessingGroup" xmlns:wpi="http://schemas.microsoft.com/office/word/2010/wordprocessingInk" xmlns:wne="http://schemas.microsoft.com/office/word/2006/wordml" xmlns:wps="http://schemas.microsoft.com/office/word/2010/wordprocessingShape" mc:Ignorable="w14 w15 w16se w16cid wp14">
+<w:hdr xmlns:wpc="http://schemas.microsoft.com/office/word/2010/wordprocessingCanvas" xmlns:cx="http://schemas.microsoft.com/office/drawing/2014/chartex" xmlns:cx1="http://schemas.microsoft.com/office/drawing/2015/9/8/chartex" xmlns:cx2="http://schemas.microsoft.com/office/drawing/2015/10/21/chartex" xmlns:cx3="http://schemas.microsoft.com/office/drawing/2016/5/9/chartex" xmlns:cx4="http://schemas.microsoft.com/office/drawing/2016/5/10/chartex" xmlns:cx5="http://schemas.microsoft.com/office/drawing/2016/5/11/chartex" xmlns:cx6="http://schemas.microsoft.com/office/drawing/2016/5/12/chartex" xmlns:cx7="http://schemas.microsoft.com/office/drawing/2016/5/13/chartex" xmlns:cx8="http://schemas.microsoft.com/office/drawing/2016/5/14/chartex" xmlns:mc="http://schemas.openxmlformats.org/markup-compatibility/2006" xmlns:aink="http://schemas.microsoft.com/office/drawing/2016/ink" xmlns:am3d="http://schemas.microsoft.com/office/drawing/2017/model3d" xmlns:o="urn:schemas-microsoft-com:office:office" xmlns:oel="http://schemas.microsoft.com/office/2019/extlst" xmlns:r="http://schemas.openxmlformats.org/officeDocument/2006/relationships" xmlns:m="http://schemas.openxmlformats.org/officeDocument/2006/math" xmlns:v="urn:schemas-microsoft-com:vml" xmlns:wp14="http://schemas.microsoft.com/office/word/2010/wordprocessingDrawing" xmlns:wp="http://schemas.openxmlformats.org/drawingml/2006/wordprocessingDrawing" xmlns:w10="urn:schemas-microsoft-com:office:word" xmlns:w="http://schemas.openxmlformats.org/wordprocessingml/2006/main" xmlns:w14="http://schemas.microsoft.com/office/word/2010/wordml" xmlns:w15="http://schemas.microsoft.com/office/word/2012/wordml" xmlns:w16cex="http://schemas.microsoft.com/office/word/2018/wordml/cex" xmlns:w16cid="http://schemas.microsoft.com/office/word/2016/wordml/cid" xmlns:w16="http://schemas.microsoft.com/office/word/2018/wordml" xmlns:w16sdtdh="http://schemas.microsoft.com/office/word/2020/wordml/sdtdatahash" xmlns:w16se="http://schemas.microsoft.com/office/word/2015/wordml/symex" xmlns:wpg="http://schemas.microsoft.com/office/word/2010/wordprocessingGroup" xmlns:wpi="http://schemas.microsoft.com/office/word/2010/wordprocessingInk" xmlns:wne="http://schemas.microsoft.com/office/word/2006/wordml" xmlns:wps="http://schemas.microsoft.com/office/word/2010/wordprocessingShape" mc:Ignorable="w14 w15 w16se w16cid w16 w16cex w16sdtdh wp14">
   <w:tbl>
     <w:tblPr>
       <w:tblW w:w="9639" w:type="dxa"/>
@@ -14622,7 +13008,7 @@
 </file>
 
 <file path=word/header2.xml><?xml version="1.0" encoding="utf-8"?>
-<w:hdr xmlns:wpc="http://schemas.microsoft.com/office/word/2010/wordprocessingCanvas" xmlns:cx="http://schemas.microsoft.com/office/drawing/2014/chartex" xmlns:cx1="http://schemas.microsoft.com/office/drawing/2015/9/8/chartex" xmlns:cx2="http://schemas.microsoft.com/office/drawing/2015/10/21/chartex" xmlns:cx3="http://schemas.microsoft.com/office/drawing/2016/5/9/chartex" xmlns:cx4="http://schemas.microsoft.com/office/drawing/2016/5/10/chartex" xmlns:cx5="http://schemas.microsoft.com/office/drawing/2016/5/11/chartex" xmlns:cx6="http://schemas.microsoft.com/office/drawing/2016/5/12/chartex" xmlns:cx7="http://schemas.microsoft.com/office/drawing/2016/5/13/chartex" xmlns:cx8="http://schemas.microsoft.com/office/drawing/2016/5/14/chartex" xmlns:mc="http://schemas.openxmlformats.org/markup-compatibility/2006" xmlns:aink="http://schemas.microsoft.com/office/drawing/2016/ink" xmlns:am3d="http://schemas.microsoft.com/office/drawing/2017/model3d" xmlns:o="urn:schemas-microsoft-com:office:office" xmlns:r="http://schemas.openxmlformats.org/officeDocument/2006/relationships" xmlns:m="http://schemas.openxmlformats.org/officeDocument/2006/math" xmlns:v="urn:schemas-microsoft-com:vml" xmlns:wp14="http://schemas.microsoft.com/office/word/2010/wordprocessingDrawing" xmlns:wp="http://schemas.openxmlformats.org/drawingml/2006/wordprocessingDrawing" xmlns:w10="urn:schemas-microsoft-com:office:word" xmlns:w="http://schemas.openxmlformats.org/wordprocessingml/2006/main" xmlns:w14="http://schemas.microsoft.com/office/word/2010/wordml" xmlns:w15="http://schemas.microsoft.com/office/word/2012/wordml" xmlns:w16cid="http://schemas.microsoft.com/office/word/2016/wordml/cid" xmlns:w16se="http://schemas.microsoft.com/office/word/2015/wordml/symex" xmlns:wpg="http://schemas.microsoft.com/office/word/2010/wordprocessingGroup" xmlns:wpi="http://schemas.microsoft.com/office/word/2010/wordprocessingInk" xmlns:wne="http://schemas.microsoft.com/office/word/2006/wordml" xmlns:wps="http://schemas.microsoft.com/office/word/2010/wordprocessingShape" mc:Ignorable="w14 w15 w16se w16cid wp14">
+<w:hdr xmlns:wpc="http://schemas.microsoft.com/office/word/2010/wordprocessingCanvas" xmlns:cx="http://schemas.microsoft.com/office/drawing/2014/chartex" xmlns:cx1="http://schemas.microsoft.com/office/drawing/2015/9/8/chartex" xmlns:cx2="http://schemas.microsoft.com/office/drawing/2015/10/21/chartex" xmlns:cx3="http://schemas.microsoft.com/office/drawing/2016/5/9/chartex" xmlns:cx4="http://schemas.microsoft.com/office/drawing/2016/5/10/chartex" xmlns:cx5="http://schemas.microsoft.com/office/drawing/2016/5/11/chartex" xmlns:cx6="http://schemas.microsoft.com/office/drawing/2016/5/12/chartex" xmlns:cx7="http://schemas.microsoft.com/office/drawing/2016/5/13/chartex" xmlns:cx8="http://schemas.microsoft.com/office/drawing/2016/5/14/chartex" xmlns:mc="http://schemas.openxmlformats.org/markup-compatibility/2006" xmlns:aink="http://schemas.microsoft.com/office/drawing/2016/ink" xmlns:am3d="http://schemas.microsoft.com/office/drawing/2017/model3d" xmlns:o="urn:schemas-microsoft-com:office:office" xmlns:oel="http://schemas.microsoft.com/office/2019/extlst" xmlns:r="http://schemas.openxmlformats.org/officeDocument/2006/relationships" xmlns:m="http://schemas.openxmlformats.org/officeDocument/2006/math" xmlns:v="urn:schemas-microsoft-com:vml" xmlns:wp14="http://schemas.microsoft.com/office/word/2010/wordprocessingDrawing" xmlns:wp="http://schemas.openxmlformats.org/drawingml/2006/wordprocessingDrawing" xmlns:w10="urn:schemas-microsoft-com:office:word" xmlns:w="http://schemas.openxmlformats.org/wordprocessingml/2006/main" xmlns:w14="http://schemas.microsoft.com/office/word/2010/wordml" xmlns:w15="http://schemas.microsoft.com/office/word/2012/wordml" xmlns:w16cex="http://schemas.microsoft.com/office/word/2018/wordml/cex" xmlns:w16cid="http://schemas.microsoft.com/office/word/2016/wordml/cid" xmlns:w16="http://schemas.microsoft.com/office/word/2018/wordml" xmlns:w16sdtdh="http://schemas.microsoft.com/office/word/2020/wordml/sdtdatahash" xmlns:w16se="http://schemas.microsoft.com/office/word/2015/wordml/symex" xmlns:wpg="http://schemas.microsoft.com/office/word/2010/wordprocessingGroup" xmlns:wpi="http://schemas.microsoft.com/office/word/2010/wordprocessingInk" xmlns:wne="http://schemas.microsoft.com/office/word/2006/wordml" xmlns:wps="http://schemas.microsoft.com/office/word/2010/wordprocessingShape" mc:Ignorable="w14 w15 w16se w16cid w16 w16cex w16sdtdh wp14">
   <w:tbl>
     <w:tblPr>
       <w:tblW w:w="9644" w:type="dxa"/>
@@ -14845,7 +13231,7 @@
 </file>
 
 <file path=word/numbering.xml><?xml version="1.0" encoding="utf-8"?>
-<w:numbering xmlns:wpc="http://schemas.microsoft.com/office/word/2010/wordprocessingCanvas" xmlns:cx="http://schemas.microsoft.com/office/drawing/2014/chartex" xmlns:cx1="http://schemas.microsoft.com/office/drawing/2015/9/8/chartex" xmlns:cx2="http://schemas.microsoft.com/office/drawing/2015/10/21/chartex" xmlns:cx3="http://schemas.microsoft.com/office/drawing/2016/5/9/chartex" xmlns:cx4="http://schemas.microsoft.com/office/drawing/2016/5/10/chartex" xmlns:cx5="http://schemas.microsoft.com/office/drawing/2016/5/11/chartex" xmlns:cx6="http://schemas.microsoft.com/office/drawing/2016/5/12/chartex" xmlns:cx7="http://schemas.microsoft.com/office/drawing/2016/5/13/chartex" xmlns:cx8="http://schemas.microsoft.com/office/drawing/2016/5/14/chartex" xmlns:mc="http://schemas.openxmlformats.org/markup-compatibility/2006" xmlns:aink="http://schemas.microsoft.com/office/drawing/2016/ink" xmlns:am3d="http://schemas.microsoft.com/office/drawing/2017/model3d" xmlns:o="urn:schemas-microsoft-com:office:office" xmlns:r="http://schemas.openxmlformats.org/officeDocument/2006/relationships" xmlns:m="http://schemas.openxmlformats.org/officeDocument/2006/math" xmlns:v="urn:schemas-microsoft-com:vml" xmlns:wp14="http://schemas.microsoft.com/office/word/2010/wordprocessingDrawing" xmlns:wp="http://schemas.openxmlformats.org/drawingml/2006/wordprocessingDrawing" xmlns:w10="urn:schemas-microsoft-com:office:word" xmlns:w="http://schemas.openxmlformats.org/wordprocessingml/2006/main" xmlns:w14="http://schemas.microsoft.com/office/word/2010/wordml" xmlns:w15="http://schemas.microsoft.com/office/word/2012/wordml" xmlns:w16cid="http://schemas.microsoft.com/office/word/2016/wordml/cid" xmlns:w16se="http://schemas.microsoft.com/office/word/2015/wordml/symex" xmlns:wpg="http://schemas.microsoft.com/office/word/2010/wordprocessingGroup" xmlns:wpi="http://schemas.microsoft.com/office/word/2010/wordprocessingInk" xmlns:wne="http://schemas.microsoft.com/office/word/2006/wordml" xmlns:wps="http://schemas.microsoft.com/office/word/2010/wordprocessingShape" mc:Ignorable="w14 w15 w16se w16cid wp14">
+<w:numbering xmlns:wpc="http://schemas.microsoft.com/office/word/2010/wordprocessingCanvas" xmlns:cx="http://schemas.microsoft.com/office/drawing/2014/chartex" xmlns:cx1="http://schemas.microsoft.com/office/drawing/2015/9/8/chartex" xmlns:cx2="http://schemas.microsoft.com/office/drawing/2015/10/21/chartex" xmlns:cx3="http://schemas.microsoft.com/office/drawing/2016/5/9/chartex" xmlns:cx4="http://schemas.microsoft.com/office/drawing/2016/5/10/chartex" xmlns:cx5="http://schemas.microsoft.com/office/drawing/2016/5/11/chartex" xmlns:cx6="http://schemas.microsoft.com/office/drawing/2016/5/12/chartex" xmlns:cx7="http://schemas.microsoft.com/office/drawing/2016/5/13/chartex" xmlns:cx8="http://schemas.microsoft.com/office/drawing/2016/5/14/chartex" xmlns:mc="http://schemas.openxmlformats.org/markup-compatibility/2006" xmlns:aink="http://schemas.microsoft.com/office/drawing/2016/ink" xmlns:am3d="http://schemas.microsoft.com/office/drawing/2017/model3d" xmlns:o="urn:schemas-microsoft-com:office:office" xmlns:oel="http://schemas.microsoft.com/office/2019/extlst" xmlns:r="http://schemas.openxmlformats.org/officeDocument/2006/relationships" xmlns:m="http://schemas.openxmlformats.org/officeDocument/2006/math" xmlns:v="urn:schemas-microsoft-com:vml" xmlns:wp14="http://schemas.microsoft.com/office/word/2010/wordprocessingDrawing" xmlns:wp="http://schemas.openxmlformats.org/drawingml/2006/wordprocessingDrawing" xmlns:w10="urn:schemas-microsoft-com:office:word" xmlns:w="http://schemas.openxmlformats.org/wordprocessingml/2006/main" xmlns:w14="http://schemas.microsoft.com/office/word/2010/wordml" xmlns:w15="http://schemas.microsoft.com/office/word/2012/wordml" xmlns:w16cex="http://schemas.microsoft.com/office/word/2018/wordml/cex" xmlns:w16cid="http://schemas.microsoft.com/office/word/2016/wordml/cid" xmlns:w16="http://schemas.microsoft.com/office/word/2018/wordml" xmlns:w16sdtdh="http://schemas.microsoft.com/office/word/2020/wordml/sdtdatahash" xmlns:w16se="http://schemas.microsoft.com/office/word/2015/wordml/symex" xmlns:wpg="http://schemas.microsoft.com/office/word/2010/wordprocessingGroup" xmlns:wpi="http://schemas.microsoft.com/office/word/2010/wordprocessingInk" xmlns:wne="http://schemas.microsoft.com/office/word/2006/wordml" xmlns:wps="http://schemas.microsoft.com/office/word/2010/wordprocessingShape" mc:Ignorable="w14 w15 w16se w16cid w16 w16cex w16sdtdh wp14">
   <w:abstractNum w:abstractNumId="0" w15:restartNumberingAfterBreak="0">
     <w:nsid w:val="00EA2D10"/>
     <w:multiLevelType w:val="hybridMultilevel"/>
@@ -18761,136 +17147,136 @@
       </w:rPr>
     </w:lvl>
   </w:abstractNum>
-  <w:num w:numId="1">
+  <w:num w:numId="1" w16cid:durableId="633021057">
     <w:abstractNumId w:val="27"/>
   </w:num>
-  <w:num w:numId="2">
+  <w:num w:numId="2" w16cid:durableId="351807135">
     <w:abstractNumId w:val="5"/>
   </w:num>
-  <w:num w:numId="3">
+  <w:num w:numId="3" w16cid:durableId="875459929">
     <w:abstractNumId w:val="12"/>
   </w:num>
-  <w:num w:numId="4">
+  <w:num w:numId="4" w16cid:durableId="1341277556">
     <w:abstractNumId w:val="3"/>
   </w:num>
-  <w:num w:numId="5">
+  <w:num w:numId="5" w16cid:durableId="1333609358">
     <w:abstractNumId w:val="8"/>
   </w:num>
-  <w:num w:numId="6">
+  <w:num w:numId="6" w16cid:durableId="1944529107">
     <w:abstractNumId w:val="30"/>
   </w:num>
-  <w:num w:numId="7">
+  <w:num w:numId="7" w16cid:durableId="1480920527">
     <w:abstractNumId w:val="14"/>
   </w:num>
-  <w:num w:numId="8">
+  <w:num w:numId="8" w16cid:durableId="173425120">
     <w:abstractNumId w:val="31"/>
   </w:num>
-  <w:num w:numId="9">
+  <w:num w:numId="9" w16cid:durableId="1353918001">
     <w:abstractNumId w:val="2"/>
   </w:num>
-  <w:num w:numId="10">
+  <w:num w:numId="10" w16cid:durableId="1970210663">
     <w:abstractNumId w:val="33"/>
   </w:num>
-  <w:num w:numId="11">
+  <w:num w:numId="11" w16cid:durableId="367145248">
     <w:abstractNumId w:val="34"/>
   </w:num>
-  <w:num w:numId="12">
+  <w:num w:numId="12" w16cid:durableId="416900657">
     <w:abstractNumId w:val="9"/>
   </w:num>
-  <w:num w:numId="13">
+  <w:num w:numId="13" w16cid:durableId="1823110780">
     <w:abstractNumId w:val="4"/>
   </w:num>
-  <w:num w:numId="14">
+  <w:num w:numId="14" w16cid:durableId="307319485">
     <w:abstractNumId w:val="35"/>
   </w:num>
-  <w:num w:numId="15">
+  <w:num w:numId="15" w16cid:durableId="46876662">
     <w:abstractNumId w:val="10"/>
   </w:num>
-  <w:num w:numId="16">
+  <w:num w:numId="16" w16cid:durableId="718094260">
     <w:abstractNumId w:val="27"/>
   </w:num>
-  <w:num w:numId="17">
+  <w:num w:numId="17" w16cid:durableId="1526552549">
     <w:abstractNumId w:val="32"/>
   </w:num>
-  <w:num w:numId="18">
+  <w:num w:numId="18" w16cid:durableId="1314943261">
     <w:abstractNumId w:val="27"/>
   </w:num>
-  <w:num w:numId="19">
+  <w:num w:numId="19" w16cid:durableId="1164319417">
     <w:abstractNumId w:val="27"/>
   </w:num>
-  <w:num w:numId="20">
+  <w:num w:numId="20" w16cid:durableId="134378916">
     <w:abstractNumId w:val="27"/>
   </w:num>
-  <w:num w:numId="21">
+  <w:num w:numId="21" w16cid:durableId="1424375031">
     <w:abstractNumId w:val="27"/>
   </w:num>
-  <w:num w:numId="22">
+  <w:num w:numId="22" w16cid:durableId="465782658">
     <w:abstractNumId w:val="27"/>
   </w:num>
-  <w:num w:numId="23">
+  <w:num w:numId="23" w16cid:durableId="1934895880">
     <w:abstractNumId w:val="29"/>
   </w:num>
-  <w:num w:numId="24">
+  <w:num w:numId="24" w16cid:durableId="290140133">
     <w:abstractNumId w:val="27"/>
   </w:num>
-  <w:num w:numId="25">
+  <w:num w:numId="25" w16cid:durableId="731585257">
     <w:abstractNumId w:val="27"/>
   </w:num>
-  <w:num w:numId="26">
+  <w:num w:numId="26" w16cid:durableId="697967114">
     <w:abstractNumId w:val="13"/>
   </w:num>
-  <w:num w:numId="27">
+  <w:num w:numId="27" w16cid:durableId="435709206">
     <w:abstractNumId w:val="20"/>
   </w:num>
-  <w:num w:numId="28">
+  <w:num w:numId="28" w16cid:durableId="1248628">
     <w:abstractNumId w:val="15"/>
   </w:num>
-  <w:num w:numId="29">
+  <w:num w:numId="29" w16cid:durableId="146552956">
     <w:abstractNumId w:val="7"/>
   </w:num>
-  <w:num w:numId="30">
+  <w:num w:numId="30" w16cid:durableId="1714497398">
     <w:abstractNumId w:val="25"/>
   </w:num>
-  <w:num w:numId="31">
+  <w:num w:numId="31" w16cid:durableId="1169445920">
     <w:abstractNumId w:val="18"/>
   </w:num>
-  <w:num w:numId="32">
+  <w:num w:numId="32" w16cid:durableId="695426135">
     <w:abstractNumId w:val="28"/>
   </w:num>
-  <w:num w:numId="33">
+  <w:num w:numId="33" w16cid:durableId="921333955">
     <w:abstractNumId w:val="17"/>
   </w:num>
-  <w:num w:numId="34">
+  <w:num w:numId="34" w16cid:durableId="356467794">
     <w:abstractNumId w:val="21"/>
   </w:num>
-  <w:num w:numId="35">
+  <w:num w:numId="35" w16cid:durableId="1893299458">
     <w:abstractNumId w:val="11"/>
   </w:num>
-  <w:num w:numId="36">
+  <w:num w:numId="36" w16cid:durableId="1171917835">
     <w:abstractNumId w:val="0"/>
   </w:num>
-  <w:num w:numId="37">
+  <w:num w:numId="37" w16cid:durableId="1421414457">
     <w:abstractNumId w:val="16"/>
   </w:num>
-  <w:num w:numId="38">
+  <w:num w:numId="38" w16cid:durableId="252248734">
     <w:abstractNumId w:val="19"/>
   </w:num>
-  <w:num w:numId="39">
+  <w:num w:numId="39" w16cid:durableId="324169734">
     <w:abstractNumId w:val="24"/>
   </w:num>
-  <w:num w:numId="40">
+  <w:num w:numId="40" w16cid:durableId="1955092792">
     <w:abstractNumId w:val="1"/>
   </w:num>
-  <w:num w:numId="41">
+  <w:num w:numId="41" w16cid:durableId="1066494007">
     <w:abstractNumId w:val="26"/>
   </w:num>
-  <w:num w:numId="42">
+  <w:num w:numId="42" w16cid:durableId="13659213">
     <w:abstractNumId w:val="22"/>
   </w:num>
-  <w:num w:numId="43">
+  <w:num w:numId="43" w16cid:durableId="2133592647">
     <w:abstractNumId w:val="6"/>
   </w:num>
-  <w:num w:numId="44">
+  <w:num w:numId="44" w16cid:durableId="840314660">
     <w:abstractNumId w:val="23"/>
   </w:num>
   <w:numIdMacAtCleanup w:val="14"/>
@@ -18898,7 +17284,7 @@
 </file>
 
 <file path=word/styles.xml><?xml version="1.0" encoding="utf-8"?>
-<w:styles xmlns:mc="http://schemas.openxmlformats.org/markup-compatibility/2006" xmlns:r="http://schemas.openxmlformats.org/officeDocument/2006/relationships" xmlns:w="http://schemas.openxmlformats.org/wordprocessingml/2006/main" xmlns:w14="http://schemas.microsoft.com/office/word/2010/wordml" xmlns:w15="http://schemas.microsoft.com/office/word/2012/wordml" xmlns:w16cid="http://schemas.microsoft.com/office/word/2016/wordml/cid" xmlns:w16se="http://schemas.microsoft.com/office/word/2015/wordml/symex" mc:Ignorable="w14 w15 w16se w16cid">
+<w:styles xmlns:mc="http://schemas.openxmlformats.org/markup-compatibility/2006" xmlns:r="http://schemas.openxmlformats.org/officeDocument/2006/relationships" xmlns:w="http://schemas.openxmlformats.org/wordprocessingml/2006/main" xmlns:w14="http://schemas.microsoft.com/office/word/2010/wordml" xmlns:w15="http://schemas.microsoft.com/office/word/2012/wordml" xmlns:w16cex="http://schemas.microsoft.com/office/word/2018/wordml/cex" xmlns:w16cid="http://schemas.microsoft.com/office/word/2016/wordml/cid" xmlns:w16="http://schemas.microsoft.com/office/word/2018/wordml" xmlns:w16sdtdh="http://schemas.microsoft.com/office/word/2020/wordml/sdtdatahash" xmlns:w16se="http://schemas.microsoft.com/office/word/2015/wordml/symex" mc:Ignorable="w14 w15 w16se w16cid w16 w16cex w16sdtdh">
   <w:docDefaults>
     <w:rPrDefault>
       <w:rPr>
@@ -18908,7 +17294,7 @@
     </w:rPrDefault>
     <w:pPrDefault/>
   </w:docDefaults>
-  <w:latentStyles w:defLockedState="0" w:defUIPriority="99" w:defSemiHidden="0" w:defUnhideWhenUsed="0" w:defQFormat="0" w:count="375">
+  <w:latentStyles w:defLockedState="0" w:defUIPriority="99" w:defSemiHidden="0" w:defUnhideWhenUsed="0" w:defQFormat="0" w:count="376">
     <w:lsdException w:name="Normal" w:uiPriority="0" w:qFormat="1"/>
     <w:lsdException w:name="heading 1" w:uiPriority="0" w:qFormat="1"/>
     <w:lsdException w:name="heading 2" w:uiPriority="0" w:qFormat="1"/>
@@ -19014,7 +17400,6 @@
     <w:lsdException w:name="HTML Sample" w:semiHidden="1" w:unhideWhenUsed="1"/>
     <w:lsdException w:name="HTML Typewriter" w:semiHidden="1" w:unhideWhenUsed="1"/>
     <w:lsdException w:name="HTML Variable" w:semiHidden="1" w:unhideWhenUsed="1"/>
-    <w:lsdException w:name="Normal Table" w:semiHidden="1" w:unhideWhenUsed="1"/>
     <w:lsdException w:name="annotation subject" w:semiHidden="1" w:unhideWhenUsed="1"/>
     <w:lsdException w:name="No List" w:semiHidden="1" w:unhideWhenUsed="1"/>
     <w:lsdException w:name="Outline List 1" w:semiHidden="1" w:unhideWhenUsed="1"/>
@@ -19061,10 +17446,8 @@
     <w:lsdException w:name="Table Subtle 2" w:semiHidden="1" w:unhideWhenUsed="1"/>
     <w:lsdException w:name="Table Web 1" w:semiHidden="1" w:unhideWhenUsed="1"/>
     <w:lsdException w:name="Table Web 2" w:semiHidden="1" w:unhideWhenUsed="1"/>
-    <w:lsdException w:name="Table Web 3" w:semiHidden="1" w:unhideWhenUsed="1"/>
     <w:lsdException w:name="Balloon Text" w:semiHidden="1" w:unhideWhenUsed="1"/>
     <w:lsdException w:name="Table Grid" w:uiPriority="59"/>
-    <w:lsdException w:name="Table Theme" w:semiHidden="1" w:unhideWhenUsed="1"/>
     <w:lsdException w:name="Placeholder Text" w:semiHidden="1"/>
     <w:lsdException w:name="No Spacing" w:uiPriority="1" w:qFormat="1"/>
     <w:lsdException w:name="Light Shading" w:uiPriority="60"/>
@@ -19284,6 +17667,7 @@
     <w:lsdException w:name="Smart Hyperlink" w:semiHidden="1" w:unhideWhenUsed="1"/>
     <w:lsdException w:name="Hashtag" w:semiHidden="1" w:unhideWhenUsed="1"/>
     <w:lsdException w:name="Unresolved Mention" w:semiHidden="1" w:unhideWhenUsed="1"/>
+    <w:lsdException w:name="Smart Link" w:semiHidden="1" w:unhideWhenUsed="1"/>
   </w:latentStyles>
   <w:style w:type="paragraph" w:default="1" w:styleId="Normale">
     <w:name w:val="Normal"/>

</xml_diff>